<commit_message>
shorter version of research flyer
</commit_message>
<xml_diff>
--- a/docs/flyers/Flyers.docx
+++ b/docs/flyers/Flyers.docx
@@ -4,212 +4,131 @@
   <w:body>
     <w:p>
       <w:pPr>
-        <w:rPr>
-          <w:rFonts w:ascii="Helvetica Neue" w:hAnsi="Helvetica Neue" w:cs="Times New Roman"/>
-          <w:color w:val="454545"/>
-          <w:lang w:eastAsia="zh-CN"/>
-        </w:rPr>
-      </w:pPr>
-      <w:r>
-        <w:rPr>
-          <w:rFonts w:ascii="Helvetica Neue" w:hAnsi="Helvetica Neue" w:cs="Times New Roman"/>
-          <w:color w:val="454545"/>
-          <w:lang w:eastAsia="zh-CN"/>
-        </w:rPr>
-        <w:t xml:space="preserve">2 </w:t>
-      </w:r>
-      <w:r>
-        <w:rPr>
-          <w:rFonts w:ascii="Helvetica Neue" w:hAnsi="Helvetica Neue" w:cs="Times New Roman"/>
-          <w:color w:val="454545"/>
-          <w:lang w:eastAsia="zh-CN"/>
-        </w:rPr>
-        <w:t>flyers</w:t>
-      </w:r>
-      <w:bookmarkStart w:id="0" w:name="_GoBack"/>
-      <w:bookmarkEnd w:id="0"/>
-      <w:r>
-        <w:rPr>
-          <w:rFonts w:ascii="Helvetica Neue" w:hAnsi="Helvetica Neue" w:cs="Times New Roman"/>
-          <w:color w:val="454545"/>
-          <w:lang w:eastAsia="zh-CN"/>
-        </w:rPr>
-        <w:t xml:space="preserve"> new</w:t>
-      </w:r>
-    </w:p>
-    <w:p>
-      <w:pPr>
-        <w:rPr>
-          <w:rFonts w:ascii="Helvetica Neue" w:hAnsi="Helvetica Neue" w:cs="Times New Roman"/>
-          <w:color w:val="454545"/>
-          <w:lang w:eastAsia="zh-CN"/>
-        </w:rPr>
-      </w:pPr>
-      <w:r>
-        <w:rPr>
-          <w:rFonts w:ascii="Helvetica Neue" w:hAnsi="Helvetica Neue" w:cs="Times New Roman"/>
-          <w:color w:val="454545"/>
-          <w:lang w:eastAsia="zh-CN"/>
-        </w:rPr>
-        <w:t>one is about research project - termal comfort, smart grid, secure communications</w:t>
-      </w:r>
-    </w:p>
-    <w:p>
-      <w:pPr>
-        <w:rPr>
-          <w:rFonts w:ascii="Helvetica Neue" w:hAnsi="Helvetica Neue" w:cs="Times New Roman"/>
-          <w:color w:val="454545"/>
-          <w:lang w:eastAsia="zh-CN"/>
-        </w:rPr>
-      </w:pPr>
-    </w:p>
-    <w:p>
-      <w:pPr>
-        <w:rPr>
-          <w:rFonts w:ascii="Helvetica Neue" w:hAnsi="Helvetica Neue" w:cs="Times New Roman"/>
-          <w:color w:val="454545"/>
-          <w:lang w:eastAsia="zh-CN"/>
-        </w:rPr>
-      </w:pPr>
-      <w:r>
-        <w:rPr>
-          <w:rFonts w:ascii="Helvetica Neue" w:hAnsi="Helvetica Neue" w:cs="Times New Roman"/>
-          <w:color w:val="454545"/>
-          <w:lang w:eastAsia="zh-CN"/>
-        </w:rPr>
-        <w:t>other is about the product - features of the smart home </w:t>
-      </w:r>
-    </w:p>
-    <w:p>
-      <w:pPr>
-        <w:rPr>
-          <w:rFonts w:ascii="Helvetica Neue" w:hAnsi="Helvetica Neue" w:cs="Times New Roman"/>
-          <w:color w:val="454545"/>
-          <w:lang w:eastAsia="zh-CN"/>
-        </w:rPr>
-      </w:pPr>
-    </w:p>
-    <w:p>
-      <w:pPr>
-        <w:rPr>
-          <w:rFonts w:ascii="Helvetica Neue" w:hAnsi="Helvetica Neue" w:cs="Times New Roman"/>
-          <w:color w:val="454545"/>
-          <w:lang w:eastAsia="zh-CN"/>
-        </w:rPr>
-      </w:pPr>
-      <w:r>
+        <w:jc w:val="center"/>
         <w:rPr>
           <w:rFonts w:ascii="Helvetica Neue" w:hAnsi="Helvetica Neue" w:cs="Times New Roman"/>
           <w:b/>
           <w:bCs/>
           <w:color w:val="454545"/>
-          <w:lang w:eastAsia="zh-CN"/>
-        </w:rPr>
-        <w:t>introduction examples:</w:t>
-      </w:r>
-    </w:p>
-    <w:p>
-      <w:pPr>
-        <w:rPr>
-          <w:rFonts w:ascii="Helvetica Neue" w:hAnsi="Helvetica Neue" w:cs="Times New Roman"/>
-          <w:color w:val="454545"/>
-          <w:lang w:eastAsia="zh-CN"/>
-        </w:rPr>
-      </w:pPr>
-    </w:p>
-    <w:p>
-      <w:pPr>
-        <w:rPr>
-          <w:rFonts w:ascii="Helvetica Neue" w:hAnsi="Helvetica Neue" w:cs="Times New Roman"/>
-          <w:color w:val="454545"/>
-          <w:lang w:eastAsia="zh-CN"/>
-        </w:rPr>
-      </w:pPr>
-      <w:r>
-        <w:rPr>
-          <w:rFonts w:ascii="Helvetica Neue" w:hAnsi="Helvetica Neue" w:cs="Times New Roman"/>
-          <w:color w:val="454545"/>
-          <w:lang w:eastAsia="zh-CN"/>
-        </w:rPr>
-        <w:t>Your place of comfort. Your place of security. Convenience, coziness, efficiency.  The place where home feels home. </w:t>
-      </w:r>
-    </w:p>
-    <w:p>
-      <w:pPr>
-        <w:rPr>
-          <w:rFonts w:ascii="Helvetica Neue" w:hAnsi="Helvetica Neue" w:cs="Times New Roman"/>
-          <w:color w:val="454545"/>
-          <w:lang w:eastAsia="zh-CN"/>
-        </w:rPr>
-      </w:pPr>
-    </w:p>
-    <w:p>
-      <w:pPr>
-        <w:rPr>
-          <w:rFonts w:ascii="Helvetica Neue" w:hAnsi="Helvetica Neue" w:cs="Times New Roman"/>
-          <w:color w:val="454545"/>
-          <w:lang w:eastAsia="zh-CN"/>
-        </w:rPr>
-      </w:pPr>
-      <w:r>
-        <w:rPr>
-          <w:rFonts w:ascii="Helvetica Neue" w:hAnsi="Helvetica Neue" w:cs="Times New Roman"/>
-          <w:color w:val="454545"/>
-          <w:lang w:eastAsia="zh-CN"/>
-        </w:rPr>
-        <w:t>Interact with your house with an ease, with one touch on your phone.</w:t>
-      </w:r>
-    </w:p>
-    <w:p>
-      <w:pPr>
-        <w:rPr>
-          <w:rFonts w:ascii="Helvetica Neue" w:hAnsi="Helvetica Neue" w:cs="Times New Roman"/>
-          <w:color w:val="454545"/>
-          <w:lang w:eastAsia="zh-CN"/>
-        </w:rPr>
-      </w:pPr>
-    </w:p>
-    <w:p>
-      <w:pPr>
-        <w:rPr>
-          <w:rFonts w:ascii="Helvetica Neue" w:hAnsi="Helvetica Neue" w:cs="Times New Roman"/>
-          <w:color w:val="454545"/>
-          <w:lang w:eastAsia="zh-CN"/>
-        </w:rPr>
-      </w:pPr>
-      <w:r>
-        <w:rPr>
-          <w:rFonts w:ascii="Helvetica Neue" w:hAnsi="Helvetica Neue" w:cs="Times New Roman"/>
-          <w:color w:val="454545"/>
-          <w:lang w:eastAsia="zh-CN"/>
-        </w:rPr>
-        <w:t>Control all devices with one touch.</w:t>
-      </w:r>
-    </w:p>
-    <w:p>
-      <w:pPr>
-        <w:rPr>
-          <w:rFonts w:ascii="Helvetica Neue" w:hAnsi="Helvetica Neue" w:cs="Times New Roman"/>
-          <w:color w:val="454545"/>
-          <w:lang w:eastAsia="zh-CN"/>
-        </w:rPr>
-      </w:pPr>
-    </w:p>
-    <w:p>
-      <w:pPr>
-        <w:rPr>
-          <w:rFonts w:ascii="Helvetica Neue" w:hAnsi="Helvetica Neue" w:cs="Times New Roman"/>
-          <w:color w:val="454545"/>
-          <w:lang w:eastAsia="zh-CN"/>
-        </w:rPr>
-      </w:pPr>
-      <w:r>
-        <w:rPr>
-          <w:rFonts w:ascii="Helvetica Neue" w:hAnsi="Helvetica Neue" w:cs="Times New Roman"/>
-          <w:color w:val="454545"/>
-          <w:lang w:eastAsia="zh-CN"/>
-        </w:rPr>
-        <w:t>One touch between you and your comfort. </w:t>
+          <w:sz w:val="32"/>
+          <w:szCs w:val="32"/>
+          <w:lang w:eastAsia="zh-CN"/>
+        </w:rPr>
+      </w:pPr>
+      <w:r>
+        <w:rPr>
+          <w:rFonts w:ascii="Helvetica Neue" w:hAnsi="Helvetica Neue" w:cs="Times New Roman"/>
+          <w:b/>
+          <w:bCs/>
+          <w:color w:val="454545"/>
+          <w:sz w:val="32"/>
+          <w:szCs w:val="32"/>
+          <w:lang w:eastAsia="zh-CN"/>
+        </w:rPr>
+        <w:t>F</w:t>
+      </w:r>
+      <w:r>
+        <w:rPr>
+          <w:rFonts w:ascii="Helvetica Neue" w:hAnsi="Helvetica Neue" w:cs="Times New Roman"/>
+          <w:b/>
+          <w:bCs/>
+          <w:color w:val="454545"/>
+          <w:sz w:val="32"/>
+          <w:szCs w:val="32"/>
+          <w:lang w:eastAsia="zh-CN"/>
+        </w:rPr>
+        <w:t>lyers</w:t>
+      </w:r>
+    </w:p>
+    <w:p>
+      <w:pPr>
+        <w:rPr>
+          <w:rFonts w:ascii="Helvetica Neue" w:hAnsi="Helvetica Neue" w:cs="Times New Roman"/>
+          <w:color w:val="454545"/>
+          <w:lang w:eastAsia="zh-CN"/>
+        </w:rPr>
+      </w:pPr>
+    </w:p>
+    <w:p>
+      <w:pPr>
+        <w:rPr>
+          <w:rFonts w:ascii="Helvetica Neue" w:hAnsi="Helvetica Neue" w:cs="Times New Roman"/>
+          <w:i/>
+          <w:iCs/>
+          <w:color w:val="454545"/>
+          <w:lang w:eastAsia="zh-CN"/>
+        </w:rPr>
+      </w:pPr>
+      <w:r>
+        <w:rPr>
+          <w:rFonts w:ascii="Helvetica Neue" w:hAnsi="Helvetica Neue" w:cs="Times New Roman"/>
+          <w:i/>
+          <w:iCs/>
+          <w:color w:val="454545"/>
+          <w:lang w:eastAsia="zh-CN"/>
+        </w:rPr>
+        <w:t>O</w:t>
+      </w:r>
+      <w:r>
+        <w:rPr>
+          <w:rFonts w:ascii="Helvetica Neue" w:hAnsi="Helvetica Neue" w:cs="Times New Roman"/>
+          <w:i/>
+          <w:iCs/>
+          <w:color w:val="454545"/>
+          <w:lang w:eastAsia="zh-CN"/>
+        </w:rPr>
+        <w:t xml:space="preserve">ne is about research project - </w:t>
+      </w:r>
+      <w:r>
+        <w:rPr>
+          <w:rFonts w:ascii="Helvetica Neue" w:hAnsi="Helvetica Neue" w:cs="Times New Roman"/>
+          <w:i/>
+          <w:iCs/>
+          <w:color w:val="454545"/>
+          <w:lang w:eastAsia="zh-CN"/>
+        </w:rPr>
+        <w:t>thermal</w:t>
+      </w:r>
+      <w:r>
+        <w:rPr>
+          <w:rFonts w:ascii="Helvetica Neue" w:hAnsi="Helvetica Neue" w:cs="Times New Roman"/>
+          <w:i/>
+          <w:iCs/>
+          <w:color w:val="454545"/>
+          <w:lang w:eastAsia="zh-CN"/>
+        </w:rPr>
+        <w:t xml:space="preserve"> comfort, smart grid, secure communications</w:t>
+      </w:r>
+    </w:p>
+    <w:p>
+      <w:pPr>
+        <w:rPr>
+          <w:rFonts w:ascii="Helvetica Neue" w:hAnsi="Helvetica Neue" w:cs="Times New Roman"/>
+          <w:i/>
+          <w:iCs/>
+          <w:color w:val="454545"/>
+          <w:lang w:eastAsia="zh-CN"/>
+        </w:rPr>
+      </w:pPr>
+      <w:r>
+        <w:rPr>
+          <w:rFonts w:ascii="Helvetica Neue" w:hAnsi="Helvetica Neue" w:cs="Times New Roman"/>
+          <w:i/>
+          <w:iCs/>
+          <w:color w:val="454545"/>
+          <w:lang w:eastAsia="zh-CN"/>
+        </w:rPr>
+        <w:t>O</w:t>
+      </w:r>
+      <w:r>
+        <w:rPr>
+          <w:rFonts w:ascii="Helvetica Neue" w:hAnsi="Helvetica Neue" w:cs="Times New Roman"/>
+          <w:i/>
+          <w:iCs/>
+          <w:color w:val="454545"/>
+          <w:lang w:eastAsia="zh-CN"/>
+        </w:rPr>
+        <w:t>ther is about the product - features of the smart home </w:t>
       </w:r>
     </w:p>
     <w:p>
@@ -603,7 +522,6 @@
           <w:color w:val="454545"/>
           <w:lang w:eastAsia="zh-CN"/>
         </w:rPr>
-        <w:lastRenderedPageBreak/>
         <w:t>smart curtains adjusting to the sun light </w:t>
       </w:r>
     </w:p>
@@ -645,6 +563,15 @@
           <w:lang w:eastAsia="zh-CN"/>
         </w:rPr>
       </w:pPr>
+    </w:p>
+    <w:p>
+      <w:pPr>
+        <w:rPr>
+          <w:rFonts w:ascii="Helvetica Neue" w:hAnsi="Helvetica Neue" w:cs="Times New Roman"/>
+          <w:color w:val="454545"/>
+          <w:lang w:eastAsia="zh-CN"/>
+        </w:rPr>
+      </w:pPr>
       <w:r>
         <w:rPr>
           <w:rFonts w:ascii="Helvetica Neue" w:hAnsi="Helvetica Neue" w:cs="Times New Roman"/>
@@ -653,9 +580,1115 @@
           <w:color w:val="454545"/>
           <w:lang w:eastAsia="zh-CN"/>
         </w:rPr>
+        <w:t>____________________________________</w:t>
+      </w:r>
+      <w:r>
+        <w:rPr>
+          <w:rFonts w:ascii="Helvetica Neue" w:hAnsi="Helvetica Neue" w:cs="Times New Roman"/>
+          <w:b/>
+          <w:bCs/>
+          <w:color w:val="454545"/>
+          <w:lang w:eastAsia="zh-CN"/>
+        </w:rPr>
         <w:t>________________________________</w:t>
       </w:r>
     </w:p>
+    <w:p>
+      <w:pPr>
+        <w:rPr>
+          <w:rFonts w:ascii="Helvetica Neue" w:hAnsi="Helvetica Neue" w:cs="Times New Roman"/>
+          <w:color w:val="454545"/>
+          <w:lang w:eastAsia="zh-CN"/>
+        </w:rPr>
+      </w:pPr>
+    </w:p>
+    <w:p>
+      <w:pPr>
+        <w:rPr>
+          <w:rFonts w:ascii="Helvetica Neue" w:hAnsi="Helvetica Neue" w:cs="Times New Roman"/>
+          <w:color w:val="454545"/>
+          <w:lang w:eastAsia="zh-CN"/>
+        </w:rPr>
+      </w:pPr>
+    </w:p>
+    <w:p>
+      <w:pPr>
+        <w:rPr>
+          <w:rFonts w:ascii="Helvetica Neue" w:hAnsi="Helvetica Neue" w:cs="Times New Roman"/>
+          <w:color w:val="454545"/>
+          <w:lang w:eastAsia="zh-CN"/>
+        </w:rPr>
+      </w:pPr>
+    </w:p>
+    <w:p>
+      <w:pPr>
+        <w:rPr>
+          <w:rFonts w:ascii="Helvetica Neue" w:hAnsi="Helvetica Neue" w:cs="Times New Roman"/>
+          <w:color w:val="454545"/>
+          <w:lang w:eastAsia="zh-CN"/>
+        </w:rPr>
+      </w:pPr>
+    </w:p>
+    <w:p>
+      <w:pPr>
+        <w:rPr>
+          <w:rFonts w:ascii="Helvetica Neue" w:hAnsi="Helvetica Neue" w:cs="Times New Roman"/>
+          <w:color w:val="454545"/>
+          <w:lang w:eastAsia="zh-CN"/>
+        </w:rPr>
+      </w:pPr>
+    </w:p>
+    <w:p>
+      <w:pPr>
+        <w:rPr>
+          <w:rFonts w:ascii="Helvetica Neue" w:hAnsi="Helvetica Neue" w:cs="Times New Roman"/>
+          <w:color w:val="454545"/>
+          <w:lang w:eastAsia="zh-CN"/>
+        </w:rPr>
+      </w:pPr>
+      <w:r>
+        <w:rPr>
+          <w:rFonts w:ascii="Helvetica Neue" w:hAnsi="Helvetica Neue" w:cs="Times New Roman"/>
+          <w:b/>
+          <w:bCs/>
+          <w:color w:val="454545"/>
+          <w:lang w:eastAsia="zh-CN"/>
+        </w:rPr>
+        <w:lastRenderedPageBreak/>
+        <w:t>Research brochure</w:t>
+      </w:r>
+    </w:p>
+    <w:p>
+      <w:pPr>
+        <w:rPr>
+          <w:rFonts w:ascii="Helvetica Neue" w:hAnsi="Helvetica Neue" w:cs="Times New Roman"/>
+          <w:color w:val="454545"/>
+          <w:lang w:eastAsia="zh-CN"/>
+        </w:rPr>
+      </w:pPr>
+      <w:r>
+        <w:rPr>
+          <w:rFonts w:ascii="Helvetica Neue" w:hAnsi="Helvetica Neue" w:cs="Times New Roman"/>
+          <w:b/>
+          <w:bCs/>
+          <w:i/>
+          <w:iCs/>
+          <w:color w:val="454545"/>
+          <w:lang w:eastAsia="zh-CN"/>
+        </w:rPr>
+        <w:t>First page:</w:t>
+      </w:r>
+    </w:p>
+    <w:p>
+      <w:pPr>
+        <w:rPr>
+          <w:rFonts w:ascii="Helvetica Neue" w:hAnsi="Helvetica Neue" w:cs="Times New Roman"/>
+          <w:color w:val="454545"/>
+          <w:lang w:eastAsia="zh-CN"/>
+        </w:rPr>
+      </w:pPr>
+      <w:r>
+        <w:rPr>
+          <w:rFonts w:ascii="Helvetica Neue" w:hAnsi="Helvetica Neue" w:cs="Times New Roman"/>
+          <w:color w:val="454545"/>
+          <w:lang w:eastAsia="zh-CN"/>
+        </w:rPr>
+        <w:t>Photo</w:t>
+      </w:r>
+    </w:p>
+    <w:p>
+      <w:pPr>
+        <w:rPr>
+          <w:rFonts w:ascii="Helvetica Neue" w:hAnsi="Helvetica Neue" w:cs="Times New Roman"/>
+          <w:color w:val="454545"/>
+          <w:lang w:eastAsia="zh-CN"/>
+        </w:rPr>
+      </w:pPr>
+      <w:r>
+        <w:rPr>
+          <w:rFonts w:ascii="Helvetica Neue" w:hAnsi="Helvetica Neue" w:cs="Times New Roman"/>
+          <w:color w:val="454545"/>
+          <w:lang w:eastAsia="zh-CN"/>
+        </w:rPr>
+        <w:t>___________</w:t>
+      </w:r>
+    </w:p>
+    <w:p>
+      <w:pPr>
+        <w:rPr>
+          <w:rFonts w:ascii="Helvetica Neue" w:hAnsi="Helvetica Neue" w:cs="Times New Roman"/>
+          <w:color w:val="454545"/>
+          <w:lang w:eastAsia="zh-CN"/>
+        </w:rPr>
+      </w:pPr>
+      <w:r>
+        <w:rPr>
+          <w:rFonts w:ascii="Helvetica Neue" w:hAnsi="Helvetica Neue" w:cs="Times New Roman"/>
+          <w:i/>
+          <w:iCs/>
+          <w:color w:val="454545"/>
+          <w:lang w:eastAsia="zh-CN"/>
+        </w:rPr>
+        <w:t>(title)</w:t>
+      </w:r>
+      <w:r>
+        <w:rPr>
+          <w:rFonts w:ascii="Helvetica Neue" w:hAnsi="Helvetica Neue" w:cs="Times New Roman"/>
+          <w:color w:val="454545"/>
+          <w:lang w:eastAsia="zh-CN"/>
+        </w:rPr>
+        <w:t xml:space="preserve"> AKEV</w:t>
+      </w:r>
+    </w:p>
+    <w:p>
+      <w:pPr>
+        <w:rPr>
+          <w:rFonts w:ascii="Helvetica Neue" w:hAnsi="Helvetica Neue" w:cs="Times New Roman"/>
+          <w:color w:val="454545"/>
+          <w:lang w:eastAsia="zh-CN"/>
+        </w:rPr>
+      </w:pPr>
+      <w:r>
+        <w:rPr>
+          <w:rFonts w:ascii="Helvetica Neue" w:hAnsi="Helvetica Neue" w:cs="Times New Roman"/>
+          <w:color w:val="454545"/>
+          <w:lang w:eastAsia="zh-CN"/>
+        </w:rPr>
+        <w:t>___________</w:t>
+      </w:r>
+    </w:p>
+    <w:p>
+      <w:pPr>
+        <w:rPr>
+          <w:rFonts w:ascii="Helvetica Neue" w:hAnsi="Helvetica Neue" w:cs="Times New Roman"/>
+          <w:color w:val="454545"/>
+          <w:lang w:eastAsia="zh-CN"/>
+        </w:rPr>
+      </w:pPr>
+    </w:p>
+    <w:p>
+      <w:pPr>
+        <w:rPr>
+          <w:rFonts w:ascii="Helvetica Neue" w:hAnsi="Helvetica Neue" w:cs="Times New Roman"/>
+          <w:color w:val="454545"/>
+          <w:lang w:eastAsia="zh-CN"/>
+        </w:rPr>
+      </w:pPr>
+      <w:r>
+        <w:rPr>
+          <w:rFonts w:ascii="Helvetica Neue" w:hAnsi="Helvetica Neue" w:cs="Times New Roman"/>
+          <w:i/>
+          <w:iCs/>
+          <w:color w:val="454545"/>
+          <w:lang w:eastAsia="zh-CN"/>
+        </w:rPr>
+        <w:t>(short about)</w:t>
+      </w:r>
+      <w:r>
+        <w:rPr>
+          <w:rFonts w:ascii="Helvetica Neue" w:hAnsi="Helvetica Neue" w:cs="Times New Roman"/>
+          <w:color w:val="454545"/>
+          <w:lang w:eastAsia="zh-CN"/>
+        </w:rPr>
+        <w:t xml:space="preserve"> AKEV is a home application designed for making your</w:t>
+      </w:r>
+      <w:r>
+        <w:rPr>
+          <w:rFonts w:ascii="Helvetica Neue" w:hAnsi="Helvetica Neue" w:cs="Times New Roman"/>
+          <w:i/>
+          <w:iCs/>
+          <w:color w:val="454545"/>
+          <w:lang w:eastAsia="zh-CN"/>
+        </w:rPr>
+        <w:t xml:space="preserve"> </w:t>
+      </w:r>
+      <w:r>
+        <w:rPr>
+          <w:rFonts w:ascii="Helvetica Neue" w:hAnsi="Helvetica Neue" w:cs="Times New Roman"/>
+          <w:color w:val="454545"/>
+          <w:lang w:eastAsia="zh-CN"/>
+        </w:rPr>
+        <w:t>house more efficient, comfortable, secure and came as a result of cooperation between Yildiz Technical university and Parkyeri.</w:t>
+      </w:r>
+    </w:p>
+    <w:p>
+      <w:pPr>
+        <w:rPr>
+          <w:rFonts w:ascii="Helvetica Neue" w:hAnsi="Helvetica Neue" w:cs="Times New Roman"/>
+          <w:color w:val="454545"/>
+          <w:lang w:eastAsia="zh-CN"/>
+        </w:rPr>
+      </w:pPr>
+      <w:r>
+        <w:rPr>
+          <w:rFonts w:ascii="Helvetica Neue" w:hAnsi="Helvetica Neue" w:cs="Times New Roman"/>
+          <w:color w:val="454545"/>
+          <w:lang w:eastAsia="zh-CN"/>
+        </w:rPr>
+        <w:t>____________</w:t>
+      </w:r>
+      <w:r>
+        <w:rPr>
+          <w:rFonts w:ascii="Helvetica Neue" w:hAnsi="Helvetica Neue" w:cs="Times New Roman"/>
+          <w:i/>
+          <w:iCs/>
+          <w:color w:val="454545"/>
+          <w:lang w:eastAsia="zh-CN"/>
+        </w:rPr>
+        <w:t>_____</w:t>
+      </w:r>
+    </w:p>
+    <w:p>
+      <w:pPr>
+        <w:rPr>
+          <w:rFonts w:ascii="Helvetica Neue" w:hAnsi="Helvetica Neue" w:cs="Times New Roman"/>
+          <w:color w:val="454545"/>
+          <w:lang w:eastAsia="zh-CN"/>
+        </w:rPr>
+      </w:pPr>
+    </w:p>
+    <w:p>
+      <w:pPr>
+        <w:rPr>
+          <w:rFonts w:ascii="Helvetica Neue" w:hAnsi="Helvetica Neue" w:cs="Times New Roman"/>
+          <w:color w:val="454545"/>
+          <w:lang w:eastAsia="zh-CN"/>
+        </w:rPr>
+      </w:pPr>
+      <w:r>
+        <w:rPr>
+          <w:rFonts w:ascii="Helvetica Neue" w:hAnsi="Helvetica Neue" w:cs="Times New Roman"/>
+          <w:b/>
+          <w:bCs/>
+          <w:i/>
+          <w:iCs/>
+          <w:color w:val="454545"/>
+          <w:lang w:eastAsia="zh-CN"/>
+        </w:rPr>
+        <w:t>Second page:</w:t>
+      </w:r>
+    </w:p>
+    <w:p>
+      <w:pPr>
+        <w:rPr>
+          <w:rFonts w:ascii="Helvetica Neue" w:hAnsi="Helvetica Neue" w:cs="Times New Roman"/>
+          <w:color w:val="454545"/>
+          <w:lang w:eastAsia="zh-CN"/>
+        </w:rPr>
+      </w:pPr>
+      <w:r>
+        <w:rPr>
+          <w:rFonts w:ascii="Helvetica Neue" w:hAnsi="Helvetica Neue" w:cs="Times New Roman"/>
+          <w:color w:val="454545"/>
+          <w:lang w:eastAsia="zh-CN"/>
+        </w:rPr>
+        <w:t>The project aims to maximize human comfort by regulating not only air temperature but also radiation and humidity values. It has a more efficient use of energy sources in smart buildings, prevents unnecessary energy use and manages the needed energy. The aim is to ensure optimum cost.</w:t>
+      </w:r>
+    </w:p>
+    <w:p>
+      <w:pPr>
+        <w:rPr>
+          <w:rFonts w:ascii="Helvetica Neue" w:hAnsi="Helvetica Neue" w:cs="Times New Roman"/>
+          <w:color w:val="454545"/>
+          <w:lang w:eastAsia="zh-CN"/>
+        </w:rPr>
+      </w:pPr>
+    </w:p>
+    <w:p>
+      <w:pPr>
+        <w:rPr>
+          <w:rFonts w:ascii="Helvetica Neue" w:hAnsi="Helvetica Neue" w:cs="Times New Roman"/>
+          <w:color w:val="454545"/>
+          <w:lang w:eastAsia="zh-CN"/>
+        </w:rPr>
+      </w:pPr>
+      <w:r>
+        <w:rPr>
+          <w:rFonts w:ascii="Helvetica Neue" w:hAnsi="Helvetica Neue" w:cs="Times New Roman"/>
+          <w:b/>
+          <w:bCs/>
+          <w:i/>
+          <w:iCs/>
+          <w:color w:val="454545"/>
+          <w:lang w:eastAsia="zh-CN"/>
+        </w:rPr>
+        <w:t>Smart grid </w:t>
+      </w:r>
+    </w:p>
+    <w:p>
+      <w:pPr>
+        <w:rPr>
+          <w:rFonts w:ascii="Helvetica Neue" w:hAnsi="Helvetica Neue" w:cs="Times New Roman"/>
+          <w:color w:val="454545"/>
+          <w:lang w:eastAsia="zh-CN"/>
+        </w:rPr>
+      </w:pPr>
+      <w:r>
+        <w:rPr>
+          <w:rFonts w:ascii="Helvetica Neue" w:hAnsi="Helvetica Neue" w:cs="Times New Roman"/>
+          <w:color w:val="454545"/>
+          <w:lang w:eastAsia="zh-CN"/>
+        </w:rPr>
+        <w:t xml:space="preserve">Smart grid is a </w:t>
+      </w:r>
+      <w:r>
+        <w:rPr>
+          <w:rFonts w:ascii="Helvetica Neue" w:hAnsi="Helvetica Neue" w:cs="Times New Roman"/>
+          <w:color w:val="454545"/>
+          <w:lang w:eastAsia="zh-CN"/>
+        </w:rPr>
+        <w:t>two-way</w:t>
+      </w:r>
+      <w:r>
+        <w:rPr>
+          <w:rFonts w:ascii="Helvetica Neue" w:hAnsi="Helvetica Neue" w:cs="Times New Roman"/>
+          <w:color w:val="454545"/>
+          <w:lang w:eastAsia="zh-CN"/>
+        </w:rPr>
+        <w:t xml:space="preserve"> dialogue where information and electricity can be exchanged between utility and its consumers. In this case technology will work with electric grid to respond digitally. </w:t>
+      </w:r>
+      <w:r>
+        <w:rPr>
+          <w:rFonts w:ascii="Helvetica Neue" w:hAnsi="Helvetica Neue" w:cs="Times New Roman"/>
+          <w:color w:val="454545"/>
+          <w:lang w:eastAsia="zh-CN"/>
+        </w:rPr>
+        <w:t>Smart home has all the embodies all the pros that a smart grid offers, like:</w:t>
+      </w:r>
+    </w:p>
+    <w:p>
+      <w:pPr>
+        <w:numPr>
+          <w:ilvl w:val="0"/>
+          <w:numId w:val="3"/>
+        </w:numPr>
+        <w:rPr>
+          <w:rFonts w:ascii="Helvetica Neue" w:eastAsia="Times New Roman" w:hAnsi="Helvetica Neue" w:cs="Times New Roman"/>
+          <w:color w:val="454545"/>
+          <w:lang w:eastAsia="zh-CN"/>
+        </w:rPr>
+      </w:pPr>
+      <w:r>
+        <w:rPr>
+          <w:rFonts w:ascii="Helvetica Neue" w:eastAsia="Times New Roman" w:hAnsi="Helvetica Neue" w:cs="Times New Roman"/>
+          <w:color w:val="454545"/>
+          <w:lang w:eastAsia="zh-CN"/>
+        </w:rPr>
+        <w:t>Most efficient transmission of energy, </w:t>
+      </w:r>
+    </w:p>
+    <w:p>
+      <w:pPr>
+        <w:numPr>
+          <w:ilvl w:val="0"/>
+          <w:numId w:val="3"/>
+        </w:numPr>
+        <w:rPr>
+          <w:rFonts w:ascii="Helvetica Neue" w:eastAsia="Times New Roman" w:hAnsi="Helvetica Neue" w:cs="Times New Roman"/>
+          <w:color w:val="454545"/>
+          <w:lang w:eastAsia="zh-CN"/>
+        </w:rPr>
+      </w:pPr>
+      <w:r>
+        <w:rPr>
+          <w:rFonts w:ascii="Helvetica Neue" w:eastAsia="Times New Roman" w:hAnsi="Helvetica Neue" w:cs="Times New Roman"/>
+          <w:color w:val="454545"/>
+          <w:lang w:eastAsia="zh-CN"/>
+        </w:rPr>
+        <w:t>Quicker restoration of electricity.</w:t>
+      </w:r>
+    </w:p>
+    <w:p>
+      <w:pPr>
+        <w:numPr>
+          <w:ilvl w:val="0"/>
+          <w:numId w:val="3"/>
+        </w:numPr>
+        <w:rPr>
+          <w:rFonts w:ascii="Helvetica Neue" w:eastAsia="Times New Roman" w:hAnsi="Helvetica Neue" w:cs="Times New Roman"/>
+          <w:color w:val="454545"/>
+          <w:lang w:eastAsia="zh-CN"/>
+        </w:rPr>
+      </w:pPr>
+      <w:r>
+        <w:rPr>
+          <w:rFonts w:ascii="Helvetica Neue" w:eastAsia="Times New Roman" w:hAnsi="Helvetica Neue" w:cs="Times New Roman"/>
+          <w:color w:val="454545"/>
+          <w:lang w:eastAsia="zh-CN"/>
+        </w:rPr>
+        <w:t>Lower electricity rates.</w:t>
+      </w:r>
+    </w:p>
+    <w:p>
+      <w:pPr>
+        <w:numPr>
+          <w:ilvl w:val="0"/>
+          <w:numId w:val="3"/>
+        </w:numPr>
+        <w:rPr>
+          <w:rFonts w:ascii="Helvetica Neue" w:eastAsia="Times New Roman" w:hAnsi="Helvetica Neue" w:cs="Times New Roman"/>
+          <w:color w:val="454545"/>
+          <w:lang w:eastAsia="zh-CN"/>
+        </w:rPr>
+      </w:pPr>
+      <w:r>
+        <w:rPr>
+          <w:rFonts w:ascii="Helvetica Neue" w:eastAsia="Times New Roman" w:hAnsi="Helvetica Neue" w:cs="Times New Roman"/>
+          <w:color w:val="454545"/>
+          <w:lang w:eastAsia="zh-CN"/>
+        </w:rPr>
+        <w:t>Improved security.</w:t>
+      </w:r>
+    </w:p>
+    <w:p>
+      <w:pPr>
+        <w:numPr>
+          <w:ilvl w:val="0"/>
+          <w:numId w:val="3"/>
+        </w:numPr>
+        <w:rPr>
+          <w:rFonts w:ascii="Helvetica Neue" w:eastAsia="Times New Roman" w:hAnsi="Helvetica Neue" w:cs="Times New Roman"/>
+          <w:color w:val="454545"/>
+          <w:lang w:eastAsia="zh-CN"/>
+        </w:rPr>
+      </w:pPr>
+      <w:r>
+        <w:rPr>
+          <w:rFonts w:ascii="Helvetica Neue" w:eastAsia="Times New Roman" w:hAnsi="Helvetica Neue" w:cs="Times New Roman"/>
+          <w:color w:val="454545"/>
+          <w:lang w:eastAsia="zh-CN"/>
+        </w:rPr>
+        <w:t>Sustainability</w:t>
+      </w:r>
+    </w:p>
+    <w:p>
+      <w:pPr>
+        <w:rPr>
+          <w:rFonts w:ascii="Helvetica Neue" w:hAnsi="Helvetica Neue" w:cs="Times New Roman"/>
+          <w:color w:val="454545"/>
+          <w:lang w:eastAsia="zh-CN"/>
+        </w:rPr>
+      </w:pPr>
+    </w:p>
+    <w:p>
+      <w:pPr>
+        <w:rPr>
+          <w:rFonts w:ascii="Helvetica Neue" w:hAnsi="Helvetica Neue" w:cs="Times New Roman"/>
+          <w:color w:val="454545"/>
+          <w:lang w:eastAsia="zh-CN"/>
+        </w:rPr>
+      </w:pPr>
+      <w:r>
+        <w:rPr>
+          <w:rFonts w:ascii="Helvetica Neue" w:hAnsi="Helvetica Neue" w:cs="Times New Roman"/>
+          <w:b/>
+          <w:bCs/>
+          <w:i/>
+          <w:iCs/>
+          <w:color w:val="454545"/>
+          <w:lang w:eastAsia="zh-CN"/>
+        </w:rPr>
+        <w:t>Smart plug</w:t>
+      </w:r>
+    </w:p>
+    <w:p>
+      <w:pPr>
+        <w:rPr>
+          <w:rFonts w:ascii="Helvetica Neue" w:hAnsi="Helvetica Neue" w:cs="Times New Roman"/>
+          <w:color w:val="454545"/>
+          <w:lang w:eastAsia="zh-CN"/>
+        </w:rPr>
+      </w:pPr>
+      <w:r>
+        <w:rPr>
+          <w:rFonts w:ascii="Helvetica Neue" w:hAnsi="Helvetica Neue" w:cs="Times New Roman"/>
+          <w:color w:val="454545"/>
+          <w:lang w:eastAsia="zh-CN"/>
+        </w:rPr>
+        <w:t>Designed to make homes more dynamic and functional. Smart plug products give users intelligent control over all of their home electronics</w:t>
+      </w:r>
+      <w:r>
+        <w:rPr>
+          <w:rFonts w:ascii="Helvetica Neue" w:hAnsi="Helvetica Neue" w:cs="Times New Roman"/>
+          <w:color w:val="454545"/>
+          <w:lang w:eastAsia="zh-CN"/>
+        </w:rPr>
+        <w:t>.</w:t>
+      </w:r>
+    </w:p>
+    <w:p>
+      <w:pPr>
+        <w:rPr>
+          <w:rFonts w:ascii="Helvetica Neue" w:hAnsi="Helvetica Neue" w:cs="Times New Roman"/>
+          <w:color w:val="454545"/>
+          <w:lang w:eastAsia="zh-CN"/>
+        </w:rPr>
+      </w:pPr>
+      <w:r>
+        <w:rPr>
+          <w:rFonts w:ascii="Helvetica Neue" w:hAnsi="Helvetica Neue" w:cs="Times New Roman"/>
+          <w:color w:val="454545"/>
+          <w:lang w:eastAsia="zh-CN"/>
+        </w:rPr>
+        <w:t xml:space="preserve">One of the most important features of smart plugs is energy consumption tracking and efficient use of electric energy to </w:t>
+      </w:r>
+      <w:r>
+        <w:rPr>
+          <w:rFonts w:ascii="Helvetica Neue" w:hAnsi="Helvetica Neue" w:cs="Times New Roman"/>
+          <w:color w:val="454545"/>
+          <w:lang w:eastAsia="zh-CN"/>
+        </w:rPr>
+        <w:t>cut the cost for the home owner, everything connected to your smartphone.</w:t>
+      </w:r>
+    </w:p>
+    <w:p>
+      <w:pPr>
+        <w:rPr>
+          <w:rFonts w:ascii="Helvetica Neue" w:hAnsi="Helvetica Neue" w:cs="Times New Roman"/>
+          <w:color w:val="454545"/>
+          <w:lang w:eastAsia="zh-CN"/>
+        </w:rPr>
+      </w:pPr>
+    </w:p>
+    <w:p>
+      <w:pPr>
+        <w:rPr>
+          <w:rFonts w:ascii="Helvetica Neue" w:hAnsi="Helvetica Neue" w:cs="Times New Roman"/>
+          <w:color w:val="454545"/>
+          <w:lang w:eastAsia="zh-CN"/>
+        </w:rPr>
+      </w:pPr>
+      <w:r>
+        <w:rPr>
+          <w:rFonts w:ascii="Helvetica Neue" w:hAnsi="Helvetica Neue" w:cs="Times New Roman"/>
+          <w:b/>
+          <w:bCs/>
+          <w:i/>
+          <w:iCs/>
+          <w:color w:val="454545"/>
+          <w:lang w:eastAsia="zh-CN"/>
+        </w:rPr>
+        <w:t>Thermal comfort</w:t>
+      </w:r>
+    </w:p>
+    <w:p>
+      <w:pPr>
+        <w:rPr>
+          <w:rFonts w:ascii="Helvetica Neue" w:hAnsi="Helvetica Neue" w:cs="Times New Roman"/>
+          <w:color w:val="454545"/>
+          <w:lang w:eastAsia="zh-CN"/>
+        </w:rPr>
+      </w:pPr>
+      <w:r>
+        <w:rPr>
+          <w:rFonts w:ascii="Helvetica Neue" w:hAnsi="Helvetica Neue" w:cs="Times New Roman"/>
+          <w:color w:val="454545"/>
+          <w:lang w:eastAsia="zh-CN"/>
+        </w:rPr>
+        <w:t>Thermal comfort expresses satisfaction with the thermal environment and is assessed by subjective evaluation.</w:t>
+      </w:r>
+    </w:p>
+    <w:p>
+      <w:pPr>
+        <w:rPr>
+          <w:rFonts w:ascii="Helvetica Neue" w:hAnsi="Helvetica Neue" w:cs="Times New Roman"/>
+          <w:color w:val="454545"/>
+          <w:lang w:eastAsia="zh-CN"/>
+        </w:rPr>
+      </w:pPr>
+      <w:r>
+        <w:rPr>
+          <w:rFonts w:ascii="Helvetica Neue" w:hAnsi="Helvetica Neue" w:cs="Times New Roman"/>
+          <w:color w:val="454545"/>
+          <w:lang w:eastAsia="zh-CN"/>
+        </w:rPr>
+        <w:t>Things that influence thermal comfort are: air temperature, air velocity, radiant temperature (the temperature of a person’s surroundings), relative humidity </w:t>
+      </w:r>
+    </w:p>
+    <w:p>
+      <w:pPr>
+        <w:rPr>
+          <w:rFonts w:ascii="Helvetica Neue" w:hAnsi="Helvetica Neue" w:cs="Times New Roman"/>
+          <w:color w:val="454545"/>
+          <w:lang w:eastAsia="zh-CN"/>
+        </w:rPr>
+      </w:pPr>
+      <w:r>
+        <w:rPr>
+          <w:rFonts w:ascii="Helvetica Neue" w:hAnsi="Helvetica Neue" w:cs="Times New Roman"/>
+          <w:color w:val="454545"/>
+          <w:lang w:eastAsia="zh-CN"/>
+        </w:rPr>
+        <w:t xml:space="preserve">In our </w:t>
+      </w:r>
+      <w:r>
+        <w:rPr>
+          <w:rFonts w:ascii="Helvetica Neue" w:hAnsi="Helvetica Neue" w:cs="Times New Roman"/>
+          <w:color w:val="454545"/>
+          <w:lang w:eastAsia="zh-CN"/>
+        </w:rPr>
+        <w:t>research,</w:t>
+      </w:r>
+      <w:r>
+        <w:rPr>
+          <w:rFonts w:ascii="Helvetica Neue" w:hAnsi="Helvetica Neue" w:cs="Times New Roman"/>
+          <w:color w:val="454545"/>
+          <w:lang w:eastAsia="zh-CN"/>
+        </w:rPr>
+        <w:t xml:space="preserve"> we examined all the possible outcomes that can affect the thermal comfort of a person and found the best measure to completely fulfill the conditions.</w:t>
+      </w:r>
+    </w:p>
+    <w:p>
+      <w:pPr>
+        <w:rPr>
+          <w:rFonts w:ascii="Helvetica Neue" w:hAnsi="Helvetica Neue" w:cs="Times New Roman"/>
+          <w:color w:val="454545"/>
+          <w:lang w:eastAsia="zh-CN"/>
+        </w:rPr>
+      </w:pPr>
+    </w:p>
+    <w:p>
+      <w:pPr>
+        <w:rPr>
+          <w:rFonts w:ascii="Helvetica Neue" w:hAnsi="Helvetica Neue" w:cs="Times New Roman"/>
+          <w:color w:val="454545"/>
+          <w:lang w:eastAsia="zh-CN"/>
+        </w:rPr>
+      </w:pPr>
+      <w:r>
+        <w:rPr>
+          <w:rFonts w:ascii="Helvetica Neue" w:hAnsi="Helvetica Neue" w:cs="Times New Roman"/>
+          <w:b/>
+          <w:bCs/>
+          <w:color w:val="454545"/>
+          <w:lang w:eastAsia="zh-CN"/>
+        </w:rPr>
+        <w:t>___________________________________</w:t>
+      </w:r>
+    </w:p>
+    <w:p>
+      <w:pPr>
+        <w:rPr>
+          <w:rFonts w:ascii="Helvetica Neue" w:hAnsi="Helvetica Neue" w:cs="Times New Roman"/>
+          <w:color w:val="454545"/>
+          <w:lang w:eastAsia="zh-CN"/>
+        </w:rPr>
+      </w:pPr>
+    </w:p>
+    <w:p>
+      <w:pPr>
+        <w:rPr>
+          <w:rFonts w:ascii="Helvetica Neue" w:hAnsi="Helvetica Neue" w:cs="Times New Roman"/>
+          <w:b/>
+          <w:bCs/>
+          <w:color w:val="454545"/>
+          <w:lang w:eastAsia="zh-CN"/>
+        </w:rPr>
+      </w:pPr>
+      <w:r>
+        <w:rPr>
+          <w:rFonts w:ascii="Helvetica Neue" w:hAnsi="Helvetica Neue" w:cs="Times New Roman"/>
+          <w:b/>
+          <w:bCs/>
+          <w:color w:val="454545"/>
+          <w:lang w:eastAsia="zh-CN"/>
+        </w:rPr>
+        <w:t>NOT IN THE FLYER</w:t>
+      </w:r>
+    </w:p>
+    <w:p>
+      <w:pPr>
+        <w:rPr>
+          <w:rFonts w:ascii="Helvetica Neue" w:hAnsi="Helvetica Neue" w:cs="Times New Roman"/>
+          <w:color w:val="454545"/>
+          <w:lang w:eastAsia="zh-CN"/>
+        </w:rPr>
+      </w:pPr>
+      <w:r>
+        <w:rPr>
+          <w:rFonts w:ascii="Helvetica Neue" w:hAnsi="Helvetica Neue" w:cs="Times New Roman"/>
+          <w:color w:val="454545"/>
+          <w:lang w:eastAsia="zh-CN"/>
+        </w:rPr>
+        <w:t>Within this project, the sensors and actuators that use the following functions will be used:</w:t>
+      </w:r>
+    </w:p>
+    <w:p>
+      <w:pPr>
+        <w:rPr>
+          <w:rFonts w:ascii="Helvetica Neue" w:hAnsi="Helvetica Neue" w:cs="Times New Roman"/>
+          <w:color w:val="454545"/>
+          <w:lang w:eastAsia="zh-CN"/>
+        </w:rPr>
+      </w:pPr>
+      <w:r>
+        <w:rPr>
+          <w:rFonts w:ascii="Helvetica Neue" w:hAnsi="Helvetica Neue" w:cs="Times New Roman"/>
+          <w:color w:val="454545"/>
+          <w:lang w:eastAsia="zh-CN"/>
+        </w:rPr>
+        <w:t>- Can be plugged into every electrical outlet and key, can measure electricity consumption and manage usage</w:t>
+      </w:r>
+    </w:p>
+    <w:p>
+      <w:pPr>
+        <w:rPr>
+          <w:rFonts w:ascii="Helvetica Neue" w:hAnsi="Helvetica Neue" w:cs="Times New Roman"/>
+          <w:color w:val="454545"/>
+          <w:lang w:eastAsia="zh-CN"/>
+        </w:rPr>
+      </w:pPr>
+      <w:r>
+        <w:rPr>
+          <w:rFonts w:ascii="Helvetica Neue" w:hAnsi="Helvetica Neue" w:cs="Times New Roman"/>
+          <w:color w:val="454545"/>
+          <w:lang w:eastAsia="zh-CN"/>
+        </w:rPr>
+        <w:t>- Valve to control the water flow to the radiators,</w:t>
+      </w:r>
+    </w:p>
+    <w:p>
+      <w:pPr>
+        <w:rPr>
+          <w:rFonts w:ascii="Helvetica Neue" w:hAnsi="Helvetica Neue" w:cs="Times New Roman"/>
+          <w:color w:val="454545"/>
+          <w:lang w:eastAsia="zh-CN"/>
+        </w:rPr>
+      </w:pPr>
+      <w:r>
+        <w:rPr>
+          <w:rFonts w:ascii="Helvetica Neue" w:hAnsi="Helvetica Neue" w:cs="Times New Roman"/>
+          <w:color w:val="454545"/>
+          <w:lang w:eastAsia="zh-CN"/>
+        </w:rPr>
+        <w:t>- Sensors to measure indoor and outdoor temperature and radiation</w:t>
+      </w:r>
+    </w:p>
+    <w:p>
+      <w:pPr>
+        <w:rPr>
+          <w:rFonts w:ascii="Helvetica Neue" w:hAnsi="Helvetica Neue" w:cs="Times New Roman"/>
+          <w:color w:val="454545"/>
+          <w:lang w:eastAsia="zh-CN"/>
+        </w:rPr>
+      </w:pPr>
+      <w:r>
+        <w:rPr>
+          <w:rFonts w:ascii="Helvetica Neue" w:hAnsi="Helvetica Neue" w:cs="Times New Roman"/>
+          <w:color w:val="454545"/>
+          <w:lang w:eastAsia="zh-CN"/>
+        </w:rPr>
+        <w:t>- Combine to install and manage the combination</w:t>
+      </w:r>
+    </w:p>
+    <w:p>
+      <w:pPr>
+        <w:rPr>
+          <w:rFonts w:ascii="Helvetica Neue" w:hAnsi="Helvetica Neue" w:cs="Times New Roman"/>
+          <w:color w:val="454545"/>
+          <w:lang w:eastAsia="zh-CN"/>
+        </w:rPr>
+      </w:pPr>
+      <w:r>
+        <w:rPr>
+          <w:rFonts w:ascii="Helvetica Neue" w:hAnsi="Helvetica Neue" w:cs="Times New Roman"/>
+          <w:color w:val="454545"/>
+          <w:lang w:eastAsia="zh-CN"/>
+        </w:rPr>
+        <w:t>- Wired or wireless / infrared communication devices with air conditioners</w:t>
+      </w:r>
+    </w:p>
+    <w:p>
+      <w:pPr>
+        <w:rPr>
+          <w:rFonts w:ascii="Helvetica Neue" w:hAnsi="Helvetica Neue" w:cs="Times New Roman"/>
+          <w:color w:val="454545"/>
+          <w:lang w:eastAsia="zh-CN"/>
+        </w:rPr>
+      </w:pPr>
+      <w:r>
+        <w:rPr>
+          <w:rFonts w:ascii="Helvetica Neue" w:hAnsi="Helvetica Neue" w:cs="Times New Roman"/>
+          <w:color w:val="454545"/>
+          <w:lang w:eastAsia="zh-CN"/>
+        </w:rPr>
+        <w:t>- Sensors to detect rooms where people are present and mobile application detection</w:t>
+      </w:r>
+    </w:p>
+    <w:p>
+      <w:pPr>
+        <w:rPr>
+          <w:rFonts w:ascii="Helvetica Neue" w:hAnsi="Helvetica Neue" w:cs="Times New Roman"/>
+          <w:color w:val="454545"/>
+          <w:lang w:eastAsia="zh-CN"/>
+        </w:rPr>
+      </w:pPr>
+    </w:p>
+    <w:p>
+      <w:pPr>
+        <w:rPr>
+          <w:rFonts w:ascii="Helvetica Neue" w:hAnsi="Helvetica Neue" w:cs="Times New Roman"/>
+          <w:color w:val="454545"/>
+          <w:lang w:eastAsia="zh-CN"/>
+        </w:rPr>
+      </w:pPr>
+      <w:r>
+        <w:rPr>
+          <w:rFonts w:ascii="Helvetica Neue" w:hAnsi="Helvetica Neue" w:cs="Times New Roman"/>
+          <w:color w:val="454545"/>
+          <w:lang w:eastAsia="zh-CN"/>
+        </w:rPr>
+        <w:t>Software required:</w:t>
+      </w:r>
+    </w:p>
+    <w:p>
+      <w:pPr>
+        <w:rPr>
+          <w:rFonts w:ascii="Helvetica Neue" w:hAnsi="Helvetica Neue" w:cs="Times New Roman"/>
+          <w:color w:val="454545"/>
+          <w:lang w:eastAsia="zh-CN"/>
+        </w:rPr>
+      </w:pPr>
+      <w:r>
+        <w:rPr>
+          <w:rFonts w:ascii="Helvetica Neue" w:hAnsi="Helvetica Neue" w:cs="Times New Roman"/>
+          <w:color w:val="454545"/>
+          <w:lang w:eastAsia="zh-CN"/>
+        </w:rPr>
+        <w:t>1. Communication of the control unit with the devices</w:t>
+      </w:r>
+    </w:p>
+    <w:p>
+      <w:pPr>
+        <w:rPr>
+          <w:rFonts w:ascii="Helvetica Neue" w:hAnsi="Helvetica Neue" w:cs="Times New Roman"/>
+          <w:color w:val="454545"/>
+          <w:lang w:eastAsia="zh-CN"/>
+        </w:rPr>
+      </w:pPr>
+      <w:r>
+        <w:rPr>
+          <w:rFonts w:ascii="Helvetica Neue" w:hAnsi="Helvetica Neue" w:cs="Times New Roman"/>
+          <w:color w:val="454545"/>
+          <w:lang w:eastAsia="zh-CN"/>
+        </w:rPr>
+        <w:t>2. Measuring energy consumption of devices according to time</w:t>
+      </w:r>
+    </w:p>
+    <w:p>
+      <w:pPr>
+        <w:rPr>
+          <w:rFonts w:ascii="Helvetica Neue" w:hAnsi="Helvetica Neue" w:cs="Times New Roman"/>
+          <w:color w:val="454545"/>
+          <w:lang w:eastAsia="zh-CN"/>
+        </w:rPr>
+      </w:pPr>
+      <w:r>
+        <w:rPr>
+          <w:rFonts w:ascii="Helvetica Neue" w:hAnsi="Helvetica Neue" w:cs="Times New Roman"/>
+          <w:color w:val="454545"/>
+          <w:lang w:eastAsia="zh-CN"/>
+        </w:rPr>
+        <w:t>2 things to come from mobile app: user location and</w:t>
+      </w:r>
+    </w:p>
+    <w:p>
+      <w:pPr>
+        <w:rPr>
+          <w:rFonts w:ascii="Helvetica Neue" w:hAnsi="Helvetica Neue" w:cs="Times New Roman"/>
+          <w:color w:val="454545"/>
+          <w:lang w:eastAsia="zh-CN"/>
+        </w:rPr>
+      </w:pPr>
+      <w:r>
+        <w:rPr>
+          <w:rFonts w:ascii="Helvetica Neue" w:hAnsi="Helvetica Neue" w:cs="Times New Roman"/>
+          <w:color w:val="454545"/>
+          <w:lang w:eastAsia="zh-CN"/>
+        </w:rPr>
+        <w:t>4. the forecasting model software will work in the control unit</w:t>
+      </w:r>
+    </w:p>
+    <w:p>
+      <w:pPr>
+        <w:rPr>
+          <w:rFonts w:ascii="Helvetica Neue" w:hAnsi="Helvetica Neue" w:cs="Times New Roman"/>
+          <w:color w:val="454545"/>
+          <w:lang w:eastAsia="zh-CN"/>
+        </w:rPr>
+      </w:pPr>
+      <w:r>
+        <w:rPr>
+          <w:rFonts w:ascii="Helvetica Neue" w:hAnsi="Helvetica Neue" w:cs="Times New Roman"/>
+          <w:color w:val="454545"/>
+          <w:lang w:eastAsia="zh-CN"/>
+        </w:rPr>
+        <w:t>- ensuring that the household combination is switched on and off</w:t>
+      </w:r>
+    </w:p>
+    <w:p>
+      <w:pPr>
+        <w:rPr>
+          <w:rFonts w:ascii="Helvetica Neue" w:hAnsi="Helvetica Neue" w:cs="Times New Roman"/>
+          <w:color w:val="454545"/>
+          <w:lang w:eastAsia="zh-CN"/>
+        </w:rPr>
+      </w:pPr>
+      <w:r>
+        <w:rPr>
+          <w:rFonts w:ascii="Helvetica Neue" w:hAnsi="Helvetica Neue" w:cs="Times New Roman"/>
+          <w:color w:val="454545"/>
+          <w:lang w:eastAsia="zh-CN"/>
+        </w:rPr>
+        <w:t>- adjusting the temperature of the combination</w:t>
+      </w:r>
+    </w:p>
+    <w:p>
+      <w:pPr>
+        <w:rPr>
+          <w:rFonts w:ascii="Helvetica Neue" w:hAnsi="Helvetica Neue" w:cs="Times New Roman"/>
+          <w:color w:val="454545"/>
+          <w:lang w:eastAsia="zh-CN"/>
+        </w:rPr>
+      </w:pPr>
+      <w:r>
+        <w:rPr>
+          <w:rFonts w:ascii="Helvetica Neue" w:hAnsi="Helvetica Neue" w:cs="Times New Roman"/>
+          <w:color w:val="454545"/>
+          <w:lang w:eastAsia="zh-CN"/>
+        </w:rPr>
+        <w:t>- ensuring that the air conditioning in the house is switched on and off</w:t>
+      </w:r>
+    </w:p>
+    <w:p>
+      <w:pPr>
+        <w:rPr>
+          <w:rFonts w:ascii="Helvetica Neue" w:hAnsi="Helvetica Neue" w:cs="Times New Roman"/>
+          <w:color w:val="454545"/>
+          <w:lang w:eastAsia="zh-CN"/>
+        </w:rPr>
+      </w:pPr>
+      <w:r>
+        <w:rPr>
+          <w:rFonts w:ascii="Helvetica Neue" w:hAnsi="Helvetica Neue" w:cs="Times New Roman"/>
+          <w:color w:val="454545"/>
+          <w:lang w:eastAsia="zh-CN"/>
+        </w:rPr>
+        <w:t>- ensuring that white goods at home are turned on and off</w:t>
+      </w:r>
+    </w:p>
+    <w:p>
+      <w:pPr>
+        <w:rPr>
+          <w:rFonts w:ascii="Helvetica Neue" w:hAnsi="Helvetica Neue" w:cs="Times New Roman"/>
+          <w:color w:val="454545"/>
+          <w:lang w:eastAsia="zh-CN"/>
+        </w:rPr>
+      </w:pPr>
+      <w:r>
+        <w:rPr>
+          <w:rFonts w:ascii="Helvetica Neue" w:hAnsi="Helvetica Neue" w:cs="Times New Roman"/>
+          <w:color w:val="454545"/>
+          <w:lang w:eastAsia="zh-CN"/>
+        </w:rPr>
+        <w:t>- ensuring that the curtains in the house are opened and closed</w:t>
+      </w:r>
+    </w:p>
+    <w:p>
+      <w:pPr>
+        <w:rPr>
+          <w:rFonts w:ascii="Helvetica Neue" w:hAnsi="Helvetica Neue" w:cs="Times New Roman"/>
+          <w:color w:val="454545"/>
+          <w:lang w:eastAsia="zh-CN"/>
+        </w:rPr>
+      </w:pPr>
+      <w:r>
+        <w:rPr>
+          <w:rFonts w:ascii="Helvetica Neue" w:hAnsi="Helvetica Neue" w:cs="Times New Roman"/>
+          <w:color w:val="454545"/>
+          <w:lang w:eastAsia="zh-CN"/>
+        </w:rPr>
+        <w:t>- ensuring that small household appliances are turned on and off</w:t>
+      </w:r>
+    </w:p>
+    <w:p>
+      <w:pPr>
+        <w:rPr>
+          <w:rFonts w:ascii="Helvetica Neue" w:hAnsi="Helvetica Neue" w:cs="Times New Roman"/>
+          <w:color w:val="454545"/>
+          <w:lang w:eastAsia="zh-CN"/>
+        </w:rPr>
+      </w:pPr>
+    </w:p>
+    <w:p>
+      <w:pPr>
+        <w:rPr>
+          <w:rFonts w:ascii="Helvetica Neue" w:hAnsi="Helvetica Neue" w:cs="Times New Roman"/>
+          <w:color w:val="454545"/>
+          <w:lang w:eastAsia="zh-CN"/>
+        </w:rPr>
+      </w:pPr>
+      <w:r>
+        <w:rPr>
+          <w:rFonts w:ascii="Helvetica Neue" w:hAnsi="Helvetica Neue" w:cs="Times New Roman"/>
+          <w:color w:val="454545"/>
+          <w:lang w:eastAsia="zh-CN"/>
+        </w:rPr>
+        <w:t>Some of the innovative features of the project are:</w:t>
+      </w:r>
+    </w:p>
+    <w:p>
+      <w:pPr>
+        <w:rPr>
+          <w:rFonts w:ascii="Helvetica Neue" w:hAnsi="Helvetica Neue" w:cs="Times New Roman"/>
+          <w:color w:val="454545"/>
+          <w:lang w:eastAsia="zh-CN"/>
+        </w:rPr>
+      </w:pPr>
+      <w:r>
+        <w:rPr>
+          <w:rFonts w:ascii="Helvetica Neue" w:hAnsi="Helvetica Neue" w:cs="Times New Roman"/>
+          <w:color w:val="454545"/>
+          <w:lang w:eastAsia="zh-CN"/>
+        </w:rPr>
+        <w:t>1- Heating and cooling, beyond the thermostat, which operates only with air temperature in conventional systems, measurement and control of radiation. It works to maximize comfort.</w:t>
+      </w:r>
+    </w:p>
+    <w:p>
+      <w:pPr>
+        <w:rPr>
+          <w:rFonts w:ascii="Helvetica Neue" w:hAnsi="Helvetica Neue" w:cs="Times New Roman"/>
+          <w:color w:val="454545"/>
+          <w:lang w:eastAsia="zh-CN"/>
+        </w:rPr>
+      </w:pPr>
+      <w:r>
+        <w:rPr>
+          <w:rFonts w:ascii="Helvetica Neue" w:hAnsi="Helvetica Neue" w:cs="Times New Roman"/>
+          <w:color w:val="454545"/>
+          <w:lang w:eastAsia="zh-CN"/>
+        </w:rPr>
+        <w:t>2- Using device-based historical consumption data where it is possible to estimate the future energy demand in minutes. It can plan the working time and time of the feeders and devices</w:t>
+      </w:r>
+    </w:p>
+    <w:p>
+      <w:pPr>
+        <w:rPr>
+          <w:rFonts w:ascii="Helvetica Neue" w:hAnsi="Helvetica Neue" w:cs="Times New Roman"/>
+          <w:color w:val="454545"/>
+          <w:lang w:eastAsia="zh-CN"/>
+        </w:rPr>
+      </w:pPr>
+      <w:r>
+        <w:rPr>
+          <w:rFonts w:ascii="Helvetica Neue" w:hAnsi="Helvetica Neue" w:cs="Times New Roman"/>
+          <w:color w:val="454545"/>
+          <w:lang w:eastAsia="zh-CN"/>
+        </w:rPr>
+        <w:t>3 - The sensor and actuator that can be used for intelligent home are not limited to just one protocol, but different protocols can be used as simultaneously.</w:t>
+      </w:r>
+    </w:p>
+    <w:p/>
     <w:p>
       <w:pPr>
         <w:rPr>
@@ -796,6 +1829,27 @@
       <w:pPr>
         <w:rPr>
           <w:rFonts w:ascii="Helvetica Neue" w:hAnsi="Helvetica Neue" w:cs="Times New Roman"/>
+          <w:i/>
+          <w:iCs/>
+          <w:color w:val="454545"/>
+          <w:lang w:eastAsia="zh-CN"/>
+        </w:rPr>
+      </w:pPr>
+      <w:r>
+        <w:rPr>
+          <w:rFonts w:ascii="Helvetica Neue" w:hAnsi="Helvetica Neue" w:cs="Times New Roman"/>
+          <w:i/>
+          <w:iCs/>
+          <w:color w:val="454545"/>
+          <w:lang w:eastAsia="zh-CN"/>
+        </w:rPr>
+        <w:t>Names brainstorming:</w:t>
+      </w:r>
+    </w:p>
+    <w:p>
+      <w:pPr>
+        <w:rPr>
+          <w:rFonts w:ascii="Helvetica Neue" w:hAnsi="Helvetica Neue" w:cs="Times New Roman"/>
           <w:color w:val="454545"/>
           <w:lang w:eastAsia="zh-CN"/>
         </w:rPr>
@@ -1371,673 +2425,29 @@
           <w:lang w:eastAsia="zh-CN"/>
         </w:rPr>
       </w:pPr>
-    </w:p>
-    <w:p>
-      <w:pPr>
-        <w:rPr>
-          <w:rFonts w:ascii="Helvetica Neue" w:hAnsi="Helvetica Neue" w:cs="Times New Roman"/>
-          <w:color w:val="454545"/>
-          <w:lang w:eastAsia="zh-CN"/>
-        </w:rPr>
-      </w:pPr>
-      <w:r>
-        <w:rPr>
-          <w:rFonts w:ascii="Helvetica Neue" w:hAnsi="Helvetica Neue" w:cs="Times New Roman"/>
-          <w:b/>
-          <w:bCs/>
-          <w:color w:val="454545"/>
-          <w:lang w:eastAsia="zh-CN"/>
-        </w:rPr>
-        <w:t>____________________________________</w:t>
-      </w:r>
-    </w:p>
-    <w:p>
-      <w:pPr>
-        <w:rPr>
-          <w:rFonts w:ascii="Helvetica Neue" w:hAnsi="Helvetica Neue" w:cs="Times New Roman"/>
-          <w:color w:val="454545"/>
-          <w:lang w:eastAsia="zh-CN"/>
-        </w:rPr>
-      </w:pPr>
-      <w:r>
-        <w:rPr>
-          <w:rFonts w:ascii="Helvetica Neue" w:hAnsi="Helvetica Neue" w:cs="Times New Roman"/>
-          <w:b/>
-          <w:bCs/>
-          <w:color w:val="454545"/>
-          <w:lang w:eastAsia="zh-CN"/>
-        </w:rPr>
-        <w:t>Research brochure</w:t>
-      </w:r>
-    </w:p>
-    <w:p>
-      <w:pPr>
-        <w:rPr>
-          <w:rFonts w:ascii="Helvetica Neue" w:hAnsi="Helvetica Neue" w:cs="Times New Roman"/>
-          <w:color w:val="454545"/>
-          <w:lang w:eastAsia="zh-CN"/>
-        </w:rPr>
-      </w:pPr>
-      <w:r>
-        <w:rPr>
-          <w:rFonts w:ascii="Helvetica Neue" w:hAnsi="Helvetica Neue" w:cs="Times New Roman"/>
-          <w:b/>
-          <w:bCs/>
-          <w:i/>
-          <w:iCs/>
-          <w:color w:val="454545"/>
-          <w:lang w:eastAsia="zh-CN"/>
-        </w:rPr>
-        <w:t>First page:</w:t>
-      </w:r>
-    </w:p>
-    <w:p>
-      <w:pPr>
-        <w:rPr>
-          <w:rFonts w:ascii="Helvetica Neue" w:hAnsi="Helvetica Neue" w:cs="Times New Roman"/>
-          <w:color w:val="454545"/>
-          <w:lang w:eastAsia="zh-CN"/>
-        </w:rPr>
-      </w:pPr>
-      <w:r>
-        <w:rPr>
-          <w:rFonts w:ascii="Helvetica Neue" w:hAnsi="Helvetica Neue" w:cs="Times New Roman"/>
-          <w:color w:val="454545"/>
-          <w:lang w:eastAsia="zh-CN"/>
-        </w:rPr>
-        <w:t>Photo</w:t>
-      </w:r>
-    </w:p>
-    <w:p>
-      <w:pPr>
-        <w:rPr>
-          <w:rFonts w:ascii="Helvetica Neue" w:hAnsi="Helvetica Neue" w:cs="Times New Roman"/>
-          <w:color w:val="454545"/>
-          <w:lang w:eastAsia="zh-CN"/>
-        </w:rPr>
-      </w:pPr>
-      <w:r>
-        <w:rPr>
-          <w:rFonts w:ascii="Helvetica Neue" w:hAnsi="Helvetica Neue" w:cs="Times New Roman"/>
-          <w:color w:val="454545"/>
-          <w:lang w:eastAsia="zh-CN"/>
-        </w:rPr>
-        <w:t>___________</w:t>
-      </w:r>
-    </w:p>
-    <w:p>
-      <w:pPr>
-        <w:rPr>
-          <w:rFonts w:ascii="Helvetica Neue" w:hAnsi="Helvetica Neue" w:cs="Times New Roman"/>
-          <w:color w:val="454545"/>
-          <w:lang w:eastAsia="zh-CN"/>
-        </w:rPr>
-      </w:pPr>
-      <w:r>
-        <w:rPr>
-          <w:rFonts w:ascii="Helvetica Neue" w:hAnsi="Helvetica Neue" w:cs="Times New Roman"/>
-          <w:i/>
-          <w:iCs/>
-          <w:color w:val="454545"/>
-          <w:lang w:eastAsia="zh-CN"/>
-        </w:rPr>
-        <w:t>(title)</w:t>
-      </w:r>
-      <w:r>
-        <w:rPr>
-          <w:rFonts w:ascii="Helvetica Neue" w:hAnsi="Helvetica Neue" w:cs="Times New Roman"/>
-          <w:color w:val="454545"/>
-          <w:lang w:eastAsia="zh-CN"/>
-        </w:rPr>
-        <w:t xml:space="preserve"> AKEV</w:t>
-      </w:r>
-    </w:p>
-    <w:p>
-      <w:pPr>
-        <w:rPr>
-          <w:rFonts w:ascii="Helvetica Neue" w:hAnsi="Helvetica Neue" w:cs="Times New Roman"/>
-          <w:color w:val="454545"/>
-          <w:lang w:eastAsia="zh-CN"/>
-        </w:rPr>
-      </w:pPr>
-      <w:r>
-        <w:rPr>
-          <w:rFonts w:ascii="Helvetica Neue" w:hAnsi="Helvetica Neue" w:cs="Times New Roman"/>
-          <w:color w:val="454545"/>
-          <w:lang w:eastAsia="zh-CN"/>
-        </w:rPr>
-        <w:t>___________</w:t>
-      </w:r>
-    </w:p>
-    <w:p>
-      <w:pPr>
-        <w:rPr>
-          <w:rFonts w:ascii="Helvetica Neue" w:hAnsi="Helvetica Neue" w:cs="Times New Roman"/>
-          <w:color w:val="454545"/>
-          <w:lang w:eastAsia="zh-CN"/>
-        </w:rPr>
-      </w:pPr>
-    </w:p>
-    <w:p>
-      <w:pPr>
-        <w:rPr>
-          <w:rFonts w:ascii="Helvetica Neue" w:hAnsi="Helvetica Neue" w:cs="Times New Roman"/>
-          <w:color w:val="454545"/>
-          <w:lang w:eastAsia="zh-CN"/>
-        </w:rPr>
-      </w:pPr>
-      <w:r>
-        <w:rPr>
-          <w:rFonts w:ascii="Helvetica Neue" w:hAnsi="Helvetica Neue" w:cs="Times New Roman"/>
-          <w:i/>
-          <w:iCs/>
-          <w:color w:val="454545"/>
-          <w:lang w:eastAsia="zh-CN"/>
-        </w:rPr>
-        <w:t>(short about)</w:t>
-      </w:r>
-      <w:r>
-        <w:rPr>
-          <w:rFonts w:ascii="Helvetica Neue" w:hAnsi="Helvetica Neue" w:cs="Times New Roman"/>
-          <w:color w:val="454545"/>
-          <w:lang w:eastAsia="zh-CN"/>
-        </w:rPr>
-        <w:t xml:space="preserve"> AKEV is a home application designed for making your</w:t>
-      </w:r>
-      <w:r>
-        <w:rPr>
-          <w:rFonts w:ascii="Helvetica Neue" w:hAnsi="Helvetica Neue" w:cs="Times New Roman"/>
-          <w:i/>
-          <w:iCs/>
-          <w:color w:val="454545"/>
-          <w:lang w:eastAsia="zh-CN"/>
-        </w:rPr>
-        <w:t xml:space="preserve"> </w:t>
-      </w:r>
-      <w:r>
-        <w:rPr>
-          <w:rFonts w:ascii="Helvetica Neue" w:hAnsi="Helvetica Neue" w:cs="Times New Roman"/>
-          <w:color w:val="454545"/>
-          <w:lang w:eastAsia="zh-CN"/>
-        </w:rPr>
-        <w:t>house more efficient, comfortable, secure and came as a result of cooperation between Yildiz Technical university and Parkyeri.</w:t>
-      </w:r>
-    </w:p>
-    <w:p>
-      <w:pPr>
-        <w:rPr>
-          <w:rFonts w:ascii="Helvetica Neue" w:hAnsi="Helvetica Neue" w:cs="Times New Roman"/>
-          <w:color w:val="454545"/>
-          <w:lang w:eastAsia="zh-CN"/>
-        </w:rPr>
-      </w:pPr>
-      <w:r>
-        <w:rPr>
-          <w:rFonts w:ascii="Helvetica Neue" w:hAnsi="Helvetica Neue" w:cs="Times New Roman"/>
-          <w:color w:val="454545"/>
-          <w:lang w:eastAsia="zh-CN"/>
-        </w:rPr>
-        <w:t>____________</w:t>
-      </w:r>
-      <w:r>
-        <w:rPr>
-          <w:rFonts w:ascii="Helvetica Neue" w:hAnsi="Helvetica Neue" w:cs="Times New Roman"/>
-          <w:i/>
-          <w:iCs/>
-          <w:color w:val="454545"/>
-          <w:lang w:eastAsia="zh-CN"/>
-        </w:rPr>
-        <w:t>_____</w:t>
-      </w:r>
-    </w:p>
-    <w:p>
-      <w:pPr>
-        <w:rPr>
-          <w:rFonts w:ascii="Helvetica Neue" w:hAnsi="Helvetica Neue" w:cs="Times New Roman"/>
-          <w:color w:val="454545"/>
-          <w:lang w:eastAsia="zh-CN"/>
-        </w:rPr>
-      </w:pPr>
-    </w:p>
-    <w:p>
-      <w:pPr>
-        <w:rPr>
-          <w:rFonts w:ascii="Helvetica Neue" w:hAnsi="Helvetica Neue" w:cs="Times New Roman"/>
-          <w:color w:val="454545"/>
-          <w:lang w:eastAsia="zh-CN"/>
-        </w:rPr>
-      </w:pPr>
-      <w:r>
-        <w:rPr>
-          <w:rFonts w:ascii="Helvetica Neue" w:hAnsi="Helvetica Neue" w:cs="Times New Roman"/>
-          <w:b/>
-          <w:bCs/>
-          <w:i/>
-          <w:iCs/>
-          <w:color w:val="454545"/>
-          <w:lang w:eastAsia="zh-CN"/>
-        </w:rPr>
-        <w:t>Second page:</w:t>
-      </w:r>
-    </w:p>
-    <w:p>
-      <w:pPr>
-        <w:rPr>
-          <w:rFonts w:ascii="Helvetica Neue" w:hAnsi="Helvetica Neue" w:cs="Times New Roman"/>
-          <w:color w:val="454545"/>
-          <w:lang w:eastAsia="zh-CN"/>
-        </w:rPr>
-      </w:pPr>
-      <w:r>
-        <w:rPr>
-          <w:rFonts w:ascii="Helvetica Neue" w:hAnsi="Helvetica Neue" w:cs="Times New Roman"/>
-          <w:color w:val="454545"/>
-          <w:lang w:eastAsia="zh-CN"/>
-        </w:rPr>
-        <w:t>The project aims to maximize human comfort by regulating not only air temperature but also radiation and humidity values. It has a more efficient use of energy sources in smart buildings, prevents unnecessary energy use and manages the needed energy. The aim is to ensure optimum cost.</w:t>
-      </w:r>
-    </w:p>
-    <w:p>
-      <w:pPr>
-        <w:rPr>
-          <w:rFonts w:ascii="Helvetica Neue" w:hAnsi="Helvetica Neue" w:cs="Times New Roman"/>
-          <w:color w:val="454545"/>
-          <w:lang w:eastAsia="zh-CN"/>
-        </w:rPr>
-      </w:pPr>
-      <w:r>
-        <w:rPr>
-          <w:rFonts w:ascii="Helvetica Neue" w:hAnsi="Helvetica Neue" w:cs="Times New Roman"/>
-          <w:color w:val="454545"/>
-          <w:lang w:eastAsia="zh-CN"/>
-        </w:rPr>
-        <w:t>The data to be received from the distributed thermal sensors, which are placed in the house, must be transmitted to a heat spreader or absorber and it will be used to measure and create the thermal comfort condition.</w:t>
-      </w:r>
-    </w:p>
-    <w:p>
-      <w:pPr>
-        <w:rPr>
-          <w:rFonts w:ascii="Helvetica Neue" w:hAnsi="Helvetica Neue" w:cs="Times New Roman"/>
-          <w:color w:val="454545"/>
-          <w:lang w:eastAsia="zh-CN"/>
-        </w:rPr>
-      </w:pPr>
-    </w:p>
-    <w:p>
-      <w:pPr>
-        <w:rPr>
-          <w:rFonts w:ascii="Helvetica Neue" w:hAnsi="Helvetica Neue" w:cs="Times New Roman"/>
-          <w:color w:val="454545"/>
-          <w:lang w:eastAsia="zh-CN"/>
-        </w:rPr>
-      </w:pPr>
-      <w:r>
-        <w:rPr>
-          <w:rFonts w:ascii="Helvetica Neue" w:hAnsi="Helvetica Neue" w:cs="Times New Roman"/>
-          <w:color w:val="454545"/>
-          <w:lang w:eastAsia="zh-CN"/>
-        </w:rPr>
-        <w:t>Some of the innovative features of the project are:</w:t>
-      </w:r>
-    </w:p>
-    <w:p>
-      <w:pPr>
-        <w:rPr>
-          <w:rFonts w:ascii="Helvetica Neue" w:hAnsi="Helvetica Neue" w:cs="Times New Roman"/>
-          <w:color w:val="454545"/>
-          <w:lang w:eastAsia="zh-CN"/>
-        </w:rPr>
-      </w:pPr>
-      <w:r>
-        <w:rPr>
-          <w:rFonts w:ascii="Helvetica Neue" w:hAnsi="Helvetica Neue" w:cs="Times New Roman"/>
-          <w:color w:val="454545"/>
-          <w:lang w:eastAsia="zh-CN"/>
-        </w:rPr>
-        <w:t>1- Heating and cooling, beyond the thermostat, which operates only with air temperature in conventional systems, measurement and control of radiation. It works to maximize comfort.</w:t>
-      </w:r>
-    </w:p>
-    <w:p>
-      <w:pPr>
-        <w:rPr>
-          <w:rFonts w:ascii="Helvetica Neue" w:hAnsi="Helvetica Neue" w:cs="Times New Roman"/>
-          <w:color w:val="454545"/>
-          <w:lang w:eastAsia="zh-CN"/>
-        </w:rPr>
-      </w:pPr>
-      <w:r>
-        <w:rPr>
-          <w:rFonts w:ascii="Helvetica Neue" w:hAnsi="Helvetica Neue" w:cs="Times New Roman"/>
-          <w:color w:val="454545"/>
-          <w:lang w:eastAsia="zh-CN"/>
-        </w:rPr>
-        <w:t>2- Using device-based historical consumption data where it is possible to estimate the future energy demand in minutes. It can plan the working time and time of the feeders and devices</w:t>
-      </w:r>
-    </w:p>
-    <w:p>
-      <w:pPr>
-        <w:rPr>
-          <w:rFonts w:ascii="Helvetica Neue" w:hAnsi="Helvetica Neue" w:cs="Times New Roman"/>
-          <w:color w:val="454545"/>
-          <w:lang w:eastAsia="zh-CN"/>
-        </w:rPr>
-      </w:pPr>
-      <w:r>
-        <w:rPr>
-          <w:rFonts w:ascii="Helvetica Neue" w:hAnsi="Helvetica Neue" w:cs="Times New Roman"/>
-          <w:color w:val="454545"/>
-          <w:lang w:eastAsia="zh-CN"/>
-        </w:rPr>
-        <w:t>3 - The sensor and actuator that can be used for intelligent home are not limited to just one protocol, but different protocols can be used as simultaneously.</w:t>
-      </w:r>
-    </w:p>
-    <w:p>
-      <w:pPr>
-        <w:rPr>
-          <w:rFonts w:ascii="Helvetica Neue" w:hAnsi="Helvetica Neue" w:cs="Times New Roman"/>
-          <w:color w:val="454545"/>
-          <w:lang w:eastAsia="zh-CN"/>
-        </w:rPr>
-      </w:pPr>
-    </w:p>
-    <w:p>
-      <w:pPr>
-        <w:rPr>
-          <w:rFonts w:ascii="Helvetica Neue" w:hAnsi="Helvetica Neue" w:cs="Times New Roman"/>
-          <w:color w:val="454545"/>
-          <w:lang w:eastAsia="zh-CN"/>
-        </w:rPr>
-      </w:pPr>
-      <w:r>
-        <w:rPr>
-          <w:rFonts w:ascii="Helvetica Neue" w:hAnsi="Helvetica Neue" w:cs="Times New Roman"/>
-          <w:b/>
-          <w:bCs/>
-          <w:i/>
-          <w:iCs/>
-          <w:color w:val="454545"/>
-          <w:lang w:eastAsia="zh-CN"/>
-        </w:rPr>
-        <w:t>Smart grid </w:t>
-      </w:r>
-    </w:p>
-    <w:p>
-      <w:pPr>
-        <w:rPr>
-          <w:rFonts w:ascii="Helvetica Neue" w:hAnsi="Helvetica Neue" w:cs="Times New Roman"/>
-          <w:color w:val="454545"/>
-          <w:lang w:eastAsia="zh-CN"/>
-        </w:rPr>
-      </w:pPr>
-      <w:r>
-        <w:rPr>
-          <w:rFonts w:ascii="Helvetica Neue" w:hAnsi="Helvetica Neue" w:cs="Times New Roman"/>
-          <w:color w:val="454545"/>
-          <w:lang w:eastAsia="zh-CN"/>
-        </w:rPr>
-        <w:t>Smart grid is a two way dialogue where information and electricity can be exchanged between utility and its consumers. The smart grid is an alliance of hardware, management and reporting collection of programs. In this case technology will work with electric grid to respond digitally. </w:t>
-      </w:r>
-    </w:p>
-    <w:p>
-      <w:pPr>
-        <w:rPr>
-          <w:rFonts w:ascii="Helvetica Neue" w:hAnsi="Helvetica Neue" w:cs="Times New Roman"/>
-          <w:color w:val="454545"/>
-          <w:lang w:eastAsia="zh-CN"/>
-        </w:rPr>
-      </w:pPr>
-      <w:r>
-        <w:rPr>
-          <w:rFonts w:ascii="Helvetica Neue" w:hAnsi="Helvetica Neue" w:cs="Times New Roman"/>
-          <w:color w:val="454545"/>
-          <w:lang w:eastAsia="zh-CN"/>
-        </w:rPr>
-        <w:t>Some of the pros regarding smart grids are the following: </w:t>
-      </w:r>
-    </w:p>
-    <w:p>
-      <w:pPr>
-        <w:numPr>
-          <w:ilvl w:val="0"/>
-          <w:numId w:val="3"/>
-        </w:numPr>
-        <w:rPr>
-          <w:rFonts w:ascii="Helvetica Neue" w:eastAsia="Times New Roman" w:hAnsi="Helvetica Neue" w:cs="Times New Roman"/>
-          <w:color w:val="454545"/>
-          <w:lang w:eastAsia="zh-CN"/>
-        </w:rPr>
-      </w:pPr>
-      <w:r>
-        <w:rPr>
-          <w:rFonts w:ascii="Helvetica Neue" w:eastAsia="Times New Roman" w:hAnsi="Helvetica Neue" w:cs="Times New Roman"/>
-          <w:color w:val="454545"/>
-          <w:lang w:eastAsia="zh-CN"/>
-        </w:rPr>
-        <w:t>Most efficient transmission of energy, </w:t>
-      </w:r>
-    </w:p>
-    <w:p>
-      <w:pPr>
-        <w:numPr>
-          <w:ilvl w:val="0"/>
-          <w:numId w:val="3"/>
-        </w:numPr>
-        <w:rPr>
-          <w:rFonts w:ascii="Helvetica Neue" w:eastAsia="Times New Roman" w:hAnsi="Helvetica Neue" w:cs="Times New Roman"/>
-          <w:color w:val="454545"/>
-          <w:lang w:eastAsia="zh-CN"/>
-        </w:rPr>
-      </w:pPr>
-      <w:r>
-        <w:rPr>
-          <w:rFonts w:ascii="Helvetica Neue" w:eastAsia="Times New Roman" w:hAnsi="Helvetica Neue" w:cs="Times New Roman"/>
-          <w:color w:val="454545"/>
-          <w:lang w:eastAsia="zh-CN"/>
-        </w:rPr>
-        <w:t>Quicker restoration of electricity.</w:t>
-      </w:r>
-    </w:p>
-    <w:p>
-      <w:pPr>
-        <w:numPr>
-          <w:ilvl w:val="0"/>
-          <w:numId w:val="3"/>
-        </w:numPr>
-        <w:rPr>
-          <w:rFonts w:ascii="Helvetica Neue" w:eastAsia="Times New Roman" w:hAnsi="Helvetica Neue" w:cs="Times New Roman"/>
-          <w:color w:val="454545"/>
-          <w:lang w:eastAsia="zh-CN"/>
-        </w:rPr>
-      </w:pPr>
-      <w:r>
-        <w:rPr>
-          <w:rFonts w:ascii="Helvetica Neue" w:eastAsia="Times New Roman" w:hAnsi="Helvetica Neue" w:cs="Times New Roman"/>
-          <w:color w:val="454545"/>
-          <w:lang w:eastAsia="zh-CN"/>
-        </w:rPr>
-        <w:t>Reduced operation and management costs.</w:t>
-      </w:r>
-    </w:p>
-    <w:p>
-      <w:pPr>
-        <w:numPr>
-          <w:ilvl w:val="0"/>
-          <w:numId w:val="3"/>
-        </w:numPr>
-        <w:rPr>
-          <w:rFonts w:ascii="Helvetica Neue" w:eastAsia="Times New Roman" w:hAnsi="Helvetica Neue" w:cs="Times New Roman"/>
-          <w:color w:val="454545"/>
-          <w:lang w:eastAsia="zh-CN"/>
-        </w:rPr>
-      </w:pPr>
-      <w:r>
-        <w:rPr>
-          <w:rFonts w:ascii="Helvetica Neue" w:eastAsia="Times New Roman" w:hAnsi="Helvetica Neue" w:cs="Times New Roman"/>
-          <w:color w:val="454545"/>
-          <w:lang w:eastAsia="zh-CN"/>
-        </w:rPr>
-        <w:t>Lower electricity rates.</w:t>
-      </w:r>
-    </w:p>
-    <w:p>
-      <w:pPr>
-        <w:numPr>
-          <w:ilvl w:val="0"/>
-          <w:numId w:val="3"/>
-        </w:numPr>
-        <w:rPr>
-          <w:rFonts w:ascii="Helvetica Neue" w:eastAsia="Times New Roman" w:hAnsi="Helvetica Neue" w:cs="Times New Roman"/>
-          <w:color w:val="454545"/>
-          <w:lang w:eastAsia="zh-CN"/>
-        </w:rPr>
-      </w:pPr>
-      <w:r>
-        <w:rPr>
-          <w:rFonts w:ascii="Helvetica Neue" w:eastAsia="Times New Roman" w:hAnsi="Helvetica Neue" w:cs="Times New Roman"/>
-          <w:color w:val="454545"/>
-          <w:lang w:eastAsia="zh-CN"/>
-        </w:rPr>
-        <w:t>Increased integration of renewable resources.</w:t>
-      </w:r>
-    </w:p>
-    <w:p>
-      <w:pPr>
-        <w:numPr>
-          <w:ilvl w:val="0"/>
-          <w:numId w:val="3"/>
-        </w:numPr>
-        <w:rPr>
-          <w:rFonts w:ascii="Helvetica Neue" w:eastAsia="Times New Roman" w:hAnsi="Helvetica Neue" w:cs="Times New Roman"/>
-          <w:color w:val="454545"/>
-          <w:lang w:eastAsia="zh-CN"/>
-        </w:rPr>
-      </w:pPr>
-      <w:r>
-        <w:rPr>
-          <w:rFonts w:ascii="Helvetica Neue" w:eastAsia="Times New Roman" w:hAnsi="Helvetica Neue" w:cs="Times New Roman"/>
-          <w:color w:val="454545"/>
-          <w:lang w:eastAsia="zh-CN"/>
-        </w:rPr>
-        <w:t>Improved security.</w:t>
-      </w:r>
-    </w:p>
-    <w:p>
-      <w:pPr>
-        <w:numPr>
-          <w:ilvl w:val="0"/>
-          <w:numId w:val="3"/>
-        </w:numPr>
-        <w:rPr>
-          <w:rFonts w:ascii="Helvetica Neue" w:eastAsia="Times New Roman" w:hAnsi="Helvetica Neue" w:cs="Times New Roman"/>
-          <w:color w:val="454545"/>
-          <w:lang w:eastAsia="zh-CN"/>
-        </w:rPr>
-      </w:pPr>
-      <w:r>
-        <w:rPr>
-          <w:rFonts w:ascii="Helvetica Neue" w:eastAsia="Times New Roman" w:hAnsi="Helvetica Neue" w:cs="Times New Roman"/>
-          <w:color w:val="454545"/>
-          <w:lang w:eastAsia="zh-CN"/>
-        </w:rPr>
-        <w:t>Sustainability</w:t>
-      </w:r>
-    </w:p>
-    <w:p>
-      <w:pPr>
-        <w:rPr>
-          <w:rFonts w:ascii="Helvetica Neue" w:hAnsi="Helvetica Neue" w:cs="Times New Roman"/>
-          <w:color w:val="454545"/>
-          <w:lang w:eastAsia="zh-CN"/>
-        </w:rPr>
-      </w:pPr>
-    </w:p>
-    <w:p>
-      <w:pPr>
-        <w:rPr>
-          <w:rFonts w:ascii="Helvetica Neue" w:hAnsi="Helvetica Neue" w:cs="Times New Roman"/>
-          <w:color w:val="454545"/>
-          <w:lang w:eastAsia="zh-CN"/>
-        </w:rPr>
-      </w:pPr>
-      <w:r>
-        <w:rPr>
-          <w:rFonts w:ascii="Helvetica Neue" w:hAnsi="Helvetica Neue" w:cs="Times New Roman"/>
-          <w:b/>
-          <w:bCs/>
-          <w:i/>
-          <w:iCs/>
-          <w:color w:val="454545"/>
-          <w:lang w:eastAsia="zh-CN"/>
-        </w:rPr>
-        <w:t>Smart plug</w:t>
-      </w:r>
-    </w:p>
-    <w:p>
-      <w:pPr>
-        <w:rPr>
-          <w:rFonts w:ascii="Helvetica Neue" w:hAnsi="Helvetica Neue" w:cs="Times New Roman"/>
-          <w:color w:val="454545"/>
-          <w:lang w:eastAsia="zh-CN"/>
-        </w:rPr>
-      </w:pPr>
-      <w:r>
-        <w:rPr>
-          <w:rFonts w:ascii="Helvetica Neue" w:hAnsi="Helvetica Neue" w:cs="Times New Roman"/>
-          <w:color w:val="454545"/>
-          <w:lang w:eastAsia="zh-CN"/>
-        </w:rPr>
-        <w:t>Designed to make homes more dynamic and functional. Smart plug products give users intelligent control over all of their home electronics. The Smart Plug Switch plugs into any wall socket and enables you to switch or schedule a connected electronic device on/off from your smartphone. </w:t>
-      </w:r>
-    </w:p>
-    <w:p>
-      <w:pPr>
-        <w:rPr>
-          <w:rFonts w:ascii="Helvetica Neue" w:hAnsi="Helvetica Neue" w:cs="Times New Roman"/>
-          <w:color w:val="454545"/>
-          <w:lang w:eastAsia="zh-CN"/>
-        </w:rPr>
-      </w:pPr>
-      <w:r>
-        <w:rPr>
-          <w:rFonts w:ascii="Helvetica Neue" w:hAnsi="Helvetica Neue" w:cs="Times New Roman"/>
-          <w:color w:val="454545"/>
-          <w:lang w:eastAsia="zh-CN"/>
-        </w:rPr>
-        <w:t>Switch on the lights, coffee machine, Xbox, or anything you want – from your smartphone. Check the status while you’re out and switch them on or off anywhere, anytime. Smart Plugs are super-fast and stays connected 24/7.</w:t>
-      </w:r>
-    </w:p>
-    <w:p>
-      <w:pPr>
-        <w:rPr>
-          <w:rFonts w:ascii="Helvetica Neue" w:hAnsi="Helvetica Neue" w:cs="Times New Roman"/>
-          <w:color w:val="454545"/>
-          <w:lang w:eastAsia="zh-CN"/>
-        </w:rPr>
-      </w:pPr>
-      <w:r>
-        <w:rPr>
-          <w:rFonts w:ascii="Helvetica Neue" w:hAnsi="Helvetica Neue" w:cs="Times New Roman"/>
-          <w:color w:val="454545"/>
-          <w:lang w:eastAsia="zh-CN"/>
-        </w:rPr>
-        <w:t>One of the most important features of smart plugs is energy consumption tracking and efficient use of electric energy to cut the cost for the home owner.</w:t>
-      </w:r>
-    </w:p>
-    <w:p>
-      <w:pPr>
-        <w:rPr>
-          <w:rFonts w:ascii="Helvetica Neue" w:hAnsi="Helvetica Neue" w:cs="Times New Roman"/>
-          <w:color w:val="454545"/>
-          <w:lang w:eastAsia="zh-CN"/>
-        </w:rPr>
-      </w:pPr>
-      <w:r>
-        <w:rPr>
-          <w:rFonts w:ascii="Helvetica Neue" w:hAnsi="Helvetica Neue" w:cs="Times New Roman"/>
-          <w:color w:val="454545"/>
-          <w:lang w:eastAsia="zh-CN"/>
-        </w:rPr>
-        <w:t>Some of the advantages of smart plugs are:   </w:t>
+      <w:r>
+        <w:rPr>
+          <w:rFonts w:ascii="Helvetica Neue" w:hAnsi="Helvetica Neue" w:cs="Times New Roman"/>
+          <w:color w:val="454545"/>
+          <w:lang w:eastAsia="zh-CN"/>
+        </w:rPr>
+        <w:t>Some of the advantages of smart plugs</w:t>
+      </w:r>
+      <w:r>
+        <w:rPr>
+          <w:rFonts w:ascii="Helvetica Neue" w:hAnsi="Helvetica Neue" w:cs="Times New Roman"/>
+          <w:color w:val="454545"/>
+          <w:lang w:eastAsia="zh-CN"/>
+        </w:rPr>
+        <w:t xml:space="preserve"> in our Smart home </w:t>
+      </w:r>
+      <w:r>
+        <w:rPr>
+          <w:rFonts w:ascii="Helvetica Neue" w:hAnsi="Helvetica Neue" w:cs="Times New Roman"/>
+          <w:color w:val="454545"/>
+          <w:lang w:eastAsia="zh-CN"/>
+        </w:rPr>
+        <w:t>are:   </w:t>
       </w:r>
     </w:p>
     <w:p>
@@ -2134,439 +2544,9 @@
       </w:r>
     </w:p>
     <w:p>
-      <w:pPr>
-        <w:rPr>
-          <w:rFonts w:ascii="Helvetica Neue" w:hAnsi="Helvetica Neue" w:cs="Times New Roman"/>
-          <w:color w:val="454545"/>
-          <w:lang w:eastAsia="zh-CN"/>
-        </w:rPr>
-      </w:pPr>
-    </w:p>
-    <w:p>
-      <w:pPr>
-        <w:rPr>
-          <w:rFonts w:ascii="Helvetica Neue" w:hAnsi="Helvetica Neue" w:cs="Times New Roman"/>
-          <w:color w:val="454545"/>
-          <w:lang w:eastAsia="zh-CN"/>
-        </w:rPr>
-      </w:pPr>
-      <w:r>
-        <w:rPr>
-          <w:rFonts w:ascii="Helvetica Neue" w:hAnsi="Helvetica Neue" w:cs="Times New Roman"/>
-          <w:b/>
-          <w:bCs/>
-          <w:i/>
-          <w:iCs/>
-          <w:color w:val="454545"/>
-          <w:lang w:eastAsia="zh-CN"/>
-        </w:rPr>
-        <w:t>Thermal comfort</w:t>
-      </w:r>
-    </w:p>
-    <w:p>
-      <w:pPr>
-        <w:rPr>
-          <w:rFonts w:ascii="Helvetica Neue" w:hAnsi="Helvetica Neue" w:cs="Times New Roman"/>
-          <w:color w:val="454545"/>
-          <w:lang w:eastAsia="zh-CN"/>
-        </w:rPr>
-      </w:pPr>
-      <w:r>
-        <w:rPr>
-          <w:rFonts w:ascii="Helvetica Neue" w:hAnsi="Helvetica Neue" w:cs="Times New Roman"/>
-          <w:color w:val="454545"/>
-          <w:lang w:eastAsia="zh-CN"/>
-        </w:rPr>
-        <w:t>Thermal comfort expresses satisfaction with the thermal environment and is assessed by subjective evaluation.</w:t>
-      </w:r>
-    </w:p>
-    <w:p>
-      <w:pPr>
-        <w:rPr>
-          <w:rFonts w:ascii="Helvetica Neue" w:hAnsi="Helvetica Neue" w:cs="Times New Roman"/>
-          <w:color w:val="454545"/>
-          <w:lang w:eastAsia="zh-CN"/>
-        </w:rPr>
-      </w:pPr>
-      <w:r>
-        <w:rPr>
-          <w:rFonts w:ascii="Helvetica Neue" w:hAnsi="Helvetica Neue" w:cs="Times New Roman"/>
-          <w:color w:val="454545"/>
-          <w:lang w:eastAsia="zh-CN"/>
-        </w:rPr>
-        <w:t>Things that influence thermal comfort are: air temperature, air velocity, radiant temperature (the temperature of a person’s surroundings), relative humidity </w:t>
-      </w:r>
-    </w:p>
-    <w:p>
-      <w:pPr>
-        <w:rPr>
-          <w:rFonts w:ascii="Helvetica Neue" w:hAnsi="Helvetica Neue" w:cs="Times New Roman"/>
-          <w:color w:val="454545"/>
-          <w:lang w:eastAsia="zh-CN"/>
-        </w:rPr>
-      </w:pPr>
-      <w:r>
-        <w:rPr>
-          <w:rFonts w:ascii="Helvetica Neue" w:hAnsi="Helvetica Neue" w:cs="Times New Roman"/>
-          <w:color w:val="454545"/>
-          <w:lang w:eastAsia="zh-CN"/>
-        </w:rPr>
-        <w:t>In our research we examined all the possible outcomes that can affect the thermal comfort of a person and found the best measure to completely fulfill the conditions.</w:t>
-      </w:r>
-    </w:p>
-    <w:p>
-      <w:pPr>
-        <w:rPr>
-          <w:rFonts w:ascii="Helvetica Neue" w:hAnsi="Helvetica Neue" w:cs="Times New Roman"/>
-          <w:color w:val="454545"/>
-          <w:lang w:eastAsia="zh-CN"/>
-        </w:rPr>
-      </w:pPr>
-    </w:p>
-    <w:p>
-      <w:pPr>
-        <w:rPr>
-          <w:rFonts w:ascii="Helvetica Neue" w:hAnsi="Helvetica Neue" w:cs="Times New Roman"/>
-          <w:color w:val="454545"/>
-          <w:lang w:eastAsia="zh-CN"/>
-        </w:rPr>
-      </w:pPr>
-      <w:r>
-        <w:rPr>
-          <w:rFonts w:ascii="Helvetica Neue" w:hAnsi="Helvetica Neue" w:cs="Times New Roman"/>
-          <w:b/>
-          <w:bCs/>
-          <w:color w:val="454545"/>
-          <w:lang w:eastAsia="zh-CN"/>
-        </w:rPr>
-        <w:t>___________________________________</w:t>
-      </w:r>
-    </w:p>
-    <w:p>
-      <w:pPr>
-        <w:rPr>
-          <w:rFonts w:ascii="Helvetica Neue" w:hAnsi="Helvetica Neue" w:cs="Times New Roman"/>
-          <w:color w:val="454545"/>
-          <w:lang w:eastAsia="zh-CN"/>
-        </w:rPr>
-      </w:pPr>
-    </w:p>
-    <w:p>
-      <w:pPr>
-        <w:rPr>
-          <w:rFonts w:ascii="Helvetica Neue" w:hAnsi="Helvetica Neue" w:cs="Times New Roman"/>
-          <w:color w:val="454545"/>
-          <w:lang w:eastAsia="zh-CN"/>
-        </w:rPr>
-      </w:pPr>
-      <w:r>
-        <w:rPr>
-          <w:rFonts w:ascii="Helvetica Neue" w:hAnsi="Helvetica Neue" w:cs="Times New Roman"/>
-          <w:color w:val="454545"/>
-          <w:lang w:eastAsia="zh-CN"/>
-        </w:rPr>
-        <w:t>Within this project, the sensors and actuators that use the following functions will be used:</w:t>
-      </w:r>
-    </w:p>
-    <w:p>
-      <w:pPr>
-        <w:rPr>
-          <w:rFonts w:ascii="Helvetica Neue" w:hAnsi="Helvetica Neue" w:cs="Times New Roman"/>
-          <w:color w:val="454545"/>
-          <w:lang w:eastAsia="zh-CN"/>
-        </w:rPr>
-      </w:pPr>
-      <w:r>
-        <w:rPr>
-          <w:rFonts w:ascii="Helvetica Neue" w:hAnsi="Helvetica Neue" w:cs="Times New Roman"/>
-          <w:color w:val="454545"/>
-          <w:lang w:eastAsia="zh-CN"/>
-        </w:rPr>
-        <w:t>- Can be plugged into every electrical outlet and key, can measure electricity consumption and manage usage</w:t>
-      </w:r>
-    </w:p>
-    <w:p>
-      <w:pPr>
-        <w:rPr>
-          <w:rFonts w:ascii="Helvetica Neue" w:hAnsi="Helvetica Neue" w:cs="Times New Roman"/>
-          <w:color w:val="454545"/>
-          <w:lang w:eastAsia="zh-CN"/>
-        </w:rPr>
-      </w:pPr>
-      <w:r>
-        <w:rPr>
-          <w:rFonts w:ascii="Helvetica Neue" w:hAnsi="Helvetica Neue" w:cs="Times New Roman"/>
-          <w:color w:val="454545"/>
-          <w:lang w:eastAsia="zh-CN"/>
-        </w:rPr>
-        <w:t>- Valve to control the water flow to the radiators,</w:t>
-      </w:r>
-    </w:p>
-    <w:p>
-      <w:pPr>
-        <w:rPr>
-          <w:rFonts w:ascii="Helvetica Neue" w:hAnsi="Helvetica Neue" w:cs="Times New Roman"/>
-          <w:color w:val="454545"/>
-          <w:lang w:eastAsia="zh-CN"/>
-        </w:rPr>
-      </w:pPr>
-      <w:r>
-        <w:rPr>
-          <w:rFonts w:ascii="Helvetica Neue" w:hAnsi="Helvetica Neue" w:cs="Times New Roman"/>
-          <w:color w:val="454545"/>
-          <w:lang w:eastAsia="zh-CN"/>
-        </w:rPr>
-        <w:t>- Sensors to measure indoor and outdoor temperature and radiation</w:t>
-      </w:r>
-    </w:p>
-    <w:p>
-      <w:pPr>
-        <w:rPr>
-          <w:rFonts w:ascii="Helvetica Neue" w:hAnsi="Helvetica Neue" w:cs="Times New Roman"/>
-          <w:color w:val="454545"/>
-          <w:lang w:eastAsia="zh-CN"/>
-        </w:rPr>
-      </w:pPr>
-      <w:r>
-        <w:rPr>
-          <w:rFonts w:ascii="Helvetica Neue" w:hAnsi="Helvetica Neue" w:cs="Times New Roman"/>
-          <w:color w:val="454545"/>
-          <w:lang w:eastAsia="zh-CN"/>
-        </w:rPr>
-        <w:t>- Combine to install and manage the combination</w:t>
-      </w:r>
-    </w:p>
-    <w:p>
-      <w:pPr>
-        <w:rPr>
-          <w:rFonts w:ascii="Helvetica Neue" w:hAnsi="Helvetica Neue" w:cs="Times New Roman"/>
-          <w:color w:val="454545"/>
-          <w:lang w:eastAsia="zh-CN"/>
-        </w:rPr>
-      </w:pPr>
-      <w:r>
-        <w:rPr>
-          <w:rFonts w:ascii="Helvetica Neue" w:hAnsi="Helvetica Neue" w:cs="Times New Roman"/>
-          <w:color w:val="454545"/>
-          <w:lang w:eastAsia="zh-CN"/>
-        </w:rPr>
-        <w:t>- Wired or wireless / infrared communication devices with air conditioners</w:t>
-      </w:r>
-    </w:p>
-    <w:p>
-      <w:pPr>
-        <w:rPr>
-          <w:rFonts w:ascii="Helvetica Neue" w:hAnsi="Helvetica Neue" w:cs="Times New Roman"/>
-          <w:color w:val="454545"/>
-          <w:lang w:eastAsia="zh-CN"/>
-        </w:rPr>
-      </w:pPr>
-      <w:r>
-        <w:rPr>
-          <w:rFonts w:ascii="Helvetica Neue" w:hAnsi="Helvetica Neue" w:cs="Times New Roman"/>
-          <w:color w:val="454545"/>
-          <w:lang w:eastAsia="zh-CN"/>
-        </w:rPr>
-        <w:t>- Sensors to detect rooms where people are present and mobile application detection</w:t>
-      </w:r>
-    </w:p>
-    <w:p>
-      <w:pPr>
-        <w:rPr>
-          <w:rFonts w:ascii="Helvetica Neue" w:hAnsi="Helvetica Neue" w:cs="Times New Roman"/>
-          <w:color w:val="454545"/>
-          <w:lang w:eastAsia="zh-CN"/>
-        </w:rPr>
-      </w:pPr>
-    </w:p>
-    <w:p>
-      <w:pPr>
-        <w:rPr>
-          <w:rFonts w:ascii="Helvetica Neue" w:hAnsi="Helvetica Neue" w:cs="Times New Roman"/>
-          <w:color w:val="454545"/>
-          <w:lang w:eastAsia="zh-CN"/>
-        </w:rPr>
-      </w:pPr>
-      <w:r>
-        <w:rPr>
-          <w:rFonts w:ascii="Helvetica Neue" w:hAnsi="Helvetica Neue" w:cs="Times New Roman"/>
-          <w:color w:val="454545"/>
-          <w:lang w:eastAsia="zh-CN"/>
-        </w:rPr>
-        <w:t>Software required:</w:t>
-      </w:r>
-    </w:p>
-    <w:p>
-      <w:pPr>
-        <w:rPr>
-          <w:rFonts w:ascii="Helvetica Neue" w:hAnsi="Helvetica Neue" w:cs="Times New Roman"/>
-          <w:color w:val="454545"/>
-          <w:lang w:eastAsia="zh-CN"/>
-        </w:rPr>
-      </w:pPr>
-      <w:r>
-        <w:rPr>
-          <w:rFonts w:ascii="Helvetica Neue" w:hAnsi="Helvetica Neue" w:cs="Times New Roman"/>
-          <w:color w:val="454545"/>
-          <w:lang w:eastAsia="zh-CN"/>
-        </w:rPr>
-        <w:t>1. Communication of the control unit with the devices</w:t>
-      </w:r>
-    </w:p>
-    <w:p>
-      <w:pPr>
-        <w:rPr>
-          <w:rFonts w:ascii="Helvetica Neue" w:hAnsi="Helvetica Neue" w:cs="Times New Roman"/>
-          <w:color w:val="454545"/>
-          <w:lang w:eastAsia="zh-CN"/>
-        </w:rPr>
-      </w:pPr>
-      <w:r>
-        <w:rPr>
-          <w:rFonts w:ascii="Helvetica Neue" w:hAnsi="Helvetica Neue" w:cs="Times New Roman"/>
-          <w:color w:val="454545"/>
-          <w:lang w:eastAsia="zh-CN"/>
-        </w:rPr>
-        <w:t>2. Measuring energy consumption of devices according to time</w:t>
-      </w:r>
-    </w:p>
-    <w:p>
-      <w:pPr>
-        <w:rPr>
-          <w:rFonts w:ascii="Helvetica Neue" w:hAnsi="Helvetica Neue" w:cs="Times New Roman"/>
-          <w:color w:val="454545"/>
-          <w:lang w:eastAsia="zh-CN"/>
-        </w:rPr>
-      </w:pPr>
-      <w:r>
-        <w:rPr>
-          <w:rFonts w:ascii="Helvetica Neue" w:hAnsi="Helvetica Neue" w:cs="Times New Roman"/>
-          <w:color w:val="454545"/>
-          <w:lang w:eastAsia="zh-CN"/>
-        </w:rPr>
-        <w:t>2 things to come from mobile app: user location and</w:t>
-      </w:r>
-    </w:p>
-    <w:p>
-      <w:pPr>
-        <w:rPr>
-          <w:rFonts w:ascii="Helvetica Neue" w:hAnsi="Helvetica Neue" w:cs="Times New Roman"/>
-          <w:color w:val="454545"/>
-          <w:lang w:eastAsia="zh-CN"/>
-        </w:rPr>
-      </w:pPr>
-      <w:r>
-        <w:rPr>
-          <w:rFonts w:ascii="Helvetica Neue" w:hAnsi="Helvetica Neue" w:cs="Times New Roman"/>
-          <w:color w:val="454545"/>
-          <w:lang w:eastAsia="zh-CN"/>
-        </w:rPr>
-        <w:t>4. the forecasting model software will work in the control unit</w:t>
-      </w:r>
-    </w:p>
-    <w:p>
-      <w:pPr>
-        <w:rPr>
-          <w:rFonts w:ascii="Helvetica Neue" w:hAnsi="Helvetica Neue" w:cs="Times New Roman"/>
-          <w:color w:val="454545"/>
-          <w:lang w:eastAsia="zh-CN"/>
-        </w:rPr>
-      </w:pPr>
-      <w:r>
-        <w:rPr>
-          <w:rFonts w:ascii="Helvetica Neue" w:hAnsi="Helvetica Neue" w:cs="Times New Roman"/>
-          <w:color w:val="454545"/>
-          <w:lang w:eastAsia="zh-CN"/>
-        </w:rPr>
-        <w:t>- ensuring that the household combination is switched on and off</w:t>
-      </w:r>
-    </w:p>
-    <w:p>
-      <w:pPr>
-        <w:rPr>
-          <w:rFonts w:ascii="Helvetica Neue" w:hAnsi="Helvetica Neue" w:cs="Times New Roman"/>
-          <w:color w:val="454545"/>
-          <w:lang w:eastAsia="zh-CN"/>
-        </w:rPr>
-      </w:pPr>
-      <w:r>
-        <w:rPr>
-          <w:rFonts w:ascii="Helvetica Neue" w:hAnsi="Helvetica Neue" w:cs="Times New Roman"/>
-          <w:color w:val="454545"/>
-          <w:lang w:eastAsia="zh-CN"/>
-        </w:rPr>
-        <w:t>- adjusting the temperature of the combination</w:t>
-      </w:r>
-    </w:p>
-    <w:p>
-      <w:pPr>
-        <w:rPr>
-          <w:rFonts w:ascii="Helvetica Neue" w:hAnsi="Helvetica Neue" w:cs="Times New Roman"/>
-          <w:color w:val="454545"/>
-          <w:lang w:eastAsia="zh-CN"/>
-        </w:rPr>
-      </w:pPr>
-      <w:r>
-        <w:rPr>
-          <w:rFonts w:ascii="Helvetica Neue" w:hAnsi="Helvetica Neue" w:cs="Times New Roman"/>
-          <w:color w:val="454545"/>
-          <w:lang w:eastAsia="zh-CN"/>
-        </w:rPr>
-        <w:t>- ensuring that the air conditioning in the house is switched on and off</w:t>
-      </w:r>
-    </w:p>
-    <w:p>
-      <w:pPr>
-        <w:rPr>
-          <w:rFonts w:ascii="Helvetica Neue" w:hAnsi="Helvetica Neue" w:cs="Times New Roman"/>
-          <w:color w:val="454545"/>
-          <w:lang w:eastAsia="zh-CN"/>
-        </w:rPr>
-      </w:pPr>
-      <w:r>
-        <w:rPr>
-          <w:rFonts w:ascii="Helvetica Neue" w:hAnsi="Helvetica Neue" w:cs="Times New Roman"/>
-          <w:color w:val="454545"/>
-          <w:lang w:eastAsia="zh-CN"/>
-        </w:rPr>
-        <w:t>- ensuring that white goods at home are turned on and off</w:t>
-      </w:r>
-    </w:p>
-    <w:p>
-      <w:pPr>
-        <w:rPr>
-          <w:rFonts w:ascii="Helvetica Neue" w:hAnsi="Helvetica Neue" w:cs="Times New Roman"/>
-          <w:color w:val="454545"/>
-          <w:lang w:eastAsia="zh-CN"/>
-        </w:rPr>
-      </w:pPr>
-      <w:r>
-        <w:rPr>
-          <w:rFonts w:ascii="Helvetica Neue" w:hAnsi="Helvetica Neue" w:cs="Times New Roman"/>
-          <w:color w:val="454545"/>
-          <w:lang w:eastAsia="zh-CN"/>
-        </w:rPr>
-        <w:t>- ensuring that the curtains in the house are opened and closed</w:t>
-      </w:r>
-    </w:p>
-    <w:p>
-      <w:pPr>
-        <w:rPr>
-          <w:rFonts w:ascii="Helvetica Neue" w:hAnsi="Helvetica Neue" w:cs="Times New Roman"/>
-          <w:color w:val="454545"/>
-          <w:lang w:eastAsia="zh-CN"/>
-        </w:rPr>
-      </w:pPr>
-      <w:r>
-        <w:rPr>
-          <w:rFonts w:ascii="Helvetica Neue" w:hAnsi="Helvetica Neue" w:cs="Times New Roman"/>
-          <w:color w:val="454545"/>
-          <w:lang w:eastAsia="zh-CN"/>
-        </w:rPr>
-        <w:t>- ensuring that small household appliances are turned on and off</w:t>
-      </w:r>
-    </w:p>
-    <w:p/>
+      <w:bookmarkStart w:id="0" w:name="_GoBack"/>
+      <w:bookmarkEnd w:id="0"/>
+    </w:p>
     <w:sectPr>
       <w:pgSz w:w="12240" w:h="15840"/>
       <w:pgMar w:top="1440" w:right="1440" w:bottom="1440" w:left="1440" w:header="720" w:footer="720" w:gutter="0"/>

</xml_diff>

<commit_message>
added pictures for flyers
</commit_message>
<xml_diff>
--- a/docs/flyers/Flyers.docx
+++ b/docs/flyers/Flyers.docx
@@ -2543,7 +2543,11 @@
         <w:t>: Control your appliances from your smartphone or tablet</w:t>
       </w:r>
     </w:p>
-    <w:p>
+    <w:p/>
+    <w:p>
+      <w:r>
+        <w:t>done</w:t>
+      </w:r>
       <w:bookmarkStart w:id="0" w:name="_GoBack"/>
       <w:bookmarkEnd w:id="0"/>
     </w:p>

</xml_diff>